<commit_message>
updated the read mes
</commit_message>
<xml_diff>
--- a/README_TH_SBSOffline.docx
+++ b/README_TH_SBSOffline.docx
@@ -25,96 +25,19 @@
           <w:bCs/>
           <w:u w:val="single"/>
         </w:rPr>
-        <w:t>Current SBSTimingHodoscope Implementation in SBS-Offline</w:t>
-      </w:r>
-    </w:p>
-    <w:p>
-      <w:pPr>
-        <w:jc w:val="center"/>
-        <w:rPr>
-          <w:rFonts w:cstheme="minorHAnsi"/>
-        </w:rPr>
-      </w:pPr>
-      <w:r>
-        <w:rPr>
-          <w:rFonts w:cstheme="minorHAnsi"/>
-        </w:rPr>
-        <w:t>University of Glasgow: R. Montgomery</w:t>
-      </w:r>
-      <w:r>
-        <w:rPr>
-          <w:rFonts w:cstheme="minorHAnsi"/>
-        </w:rPr>
-        <w:t xml:space="preserve"> (Rachel.Montgomery@glasgow.ac.uk)</w:t>
-      </w:r>
-      <w:r>
-        <w:rPr>
-          <w:rFonts w:cstheme="minorHAnsi"/>
-        </w:rPr>
-        <w:t>, D. Hamilton, R. Marinaro, G. Penman</w:t>
-      </w:r>
-    </w:p>
-    <w:p>
-      <w:pPr>
-        <w:jc w:val="center"/>
-        <w:rPr>
-          <w:rFonts w:cstheme="minorHAnsi"/>
-        </w:rPr>
-      </w:pPr>
-      <w:r>
-        <w:rPr>
-          <w:rFonts w:cstheme="minorHAnsi"/>
-        </w:rPr>
-        <w:t xml:space="preserve">Last updated: </w:t>
-      </w:r>
-      <w:r>
-        <w:rPr>
-          <w:rFonts w:cstheme="minorHAnsi"/>
-        </w:rPr>
-        <w:fldChar w:fldCharType="begin"/>
-      </w:r>
-      <w:r>
-        <w:rPr>
-          <w:rFonts w:cstheme="minorHAnsi"/>
-        </w:rPr>
-        <w:instrText xml:space="preserve"> DATE \@ "dd/MM/yyyy" </w:instrText>
-      </w:r>
-      <w:r>
-        <w:rPr>
-          <w:rFonts w:cstheme="minorHAnsi"/>
-        </w:rPr>
-        <w:fldChar w:fldCharType="separate"/>
-      </w:r>
-      <w:r>
-        <w:rPr>
-          <w:rFonts w:cstheme="minorHAnsi"/>
-          <w:noProof/>
-        </w:rPr>
-        <w:t>17/08/2021</w:t>
-      </w:r>
-      <w:r>
-        <w:rPr>
-          <w:rFonts w:cstheme="minorHAnsi"/>
-        </w:rPr>
-        <w:fldChar w:fldCharType="end"/>
-      </w:r>
-    </w:p>
-    <w:p>
-      <w:pPr>
-        <w:rPr>
-          <w:rFonts w:cstheme="minorHAnsi"/>
-        </w:rPr>
-      </w:pPr>
-    </w:p>
-    <w:p>
-      <w:pPr>
+        <w:t xml:space="preserve">Current </w:t>
+      </w:r>
+      <w:proofErr w:type="spellStart"/>
+      <w:r>
         <w:rPr>
           <w:rFonts w:cstheme="minorHAnsi"/>
           <w:b/>
           <w:bCs/>
           <w:u w:val="single"/>
         </w:rPr>
-      </w:pPr>
+        <w:t>SBSTimingHodoscope</w:t>
+      </w:r>
+      <w:proofErr w:type="spellEnd"/>
       <w:r>
         <w:rPr>
           <w:rFonts w:cstheme="minorHAnsi"/>
@@ -122,15 +45,126 @@
           <w:bCs/>
           <w:u w:val="single"/>
         </w:rPr>
-        <w:t>GitHub</w:t>
-      </w:r>
-      <w:r>
+        <w:t xml:space="preserve"> Implementation in SBS-Offline</w:t>
+      </w:r>
+    </w:p>
+    <w:p>
+      <w:pPr>
+        <w:jc w:val="center"/>
+        <w:rPr>
+          <w:rFonts w:cstheme="minorHAnsi"/>
+        </w:rPr>
+      </w:pPr>
+      <w:r>
+        <w:rPr>
+          <w:rFonts w:cstheme="minorHAnsi"/>
+        </w:rPr>
+        <w:t>University of Glasgow: R. Montgomery</w:t>
+      </w:r>
+      <w:r>
+        <w:rPr>
+          <w:rFonts w:cstheme="minorHAnsi"/>
+        </w:rPr>
+        <w:t xml:space="preserve"> (Rachel.Montgomery@glasgow.ac.uk)</w:t>
+      </w:r>
+      <w:r>
+        <w:rPr>
+          <w:rFonts w:cstheme="minorHAnsi"/>
+        </w:rPr>
+        <w:t xml:space="preserve">, D. Hamilton, R. </w:t>
+      </w:r>
+      <w:proofErr w:type="spellStart"/>
+      <w:r>
+        <w:rPr>
+          <w:rFonts w:cstheme="minorHAnsi"/>
+        </w:rPr>
+        <w:t>Marinaro</w:t>
+      </w:r>
+      <w:proofErr w:type="spellEnd"/>
+      <w:r>
+        <w:rPr>
+          <w:rFonts w:cstheme="minorHAnsi"/>
+        </w:rPr>
+        <w:t>, G. Penman</w:t>
+      </w:r>
+    </w:p>
+    <w:p>
+      <w:pPr>
+        <w:jc w:val="center"/>
+        <w:rPr>
+          <w:rFonts w:cstheme="minorHAnsi"/>
+        </w:rPr>
+      </w:pPr>
+      <w:r>
+        <w:rPr>
+          <w:rFonts w:cstheme="minorHAnsi"/>
+        </w:rPr>
+        <w:t xml:space="preserve">Last updated: </w:t>
+      </w:r>
+      <w:r>
+        <w:rPr>
+          <w:rFonts w:cstheme="minorHAnsi"/>
+        </w:rPr>
+        <w:fldChar w:fldCharType="begin"/>
+      </w:r>
+      <w:r>
+        <w:rPr>
+          <w:rFonts w:cstheme="minorHAnsi"/>
+        </w:rPr>
+        <w:instrText xml:space="preserve"> DATE \@ "dd/MM/yyyy" </w:instrText>
+      </w:r>
+      <w:r>
+        <w:rPr>
+          <w:rFonts w:cstheme="minorHAnsi"/>
+        </w:rPr>
+        <w:fldChar w:fldCharType="separate"/>
+      </w:r>
+      <w:r>
+        <w:rPr>
+          <w:rFonts w:cstheme="minorHAnsi"/>
+          <w:noProof/>
+        </w:rPr>
+        <w:t>26/08/2021</w:t>
+      </w:r>
+      <w:r>
+        <w:rPr>
+          <w:rFonts w:cstheme="minorHAnsi"/>
+        </w:rPr>
+        <w:fldChar w:fldCharType="end"/>
+      </w:r>
+    </w:p>
+    <w:p>
+      <w:pPr>
+        <w:rPr>
+          <w:rFonts w:cstheme="minorHAnsi"/>
+        </w:rPr>
+      </w:pPr>
+    </w:p>
+    <w:p>
+      <w:pPr>
         <w:rPr>
           <w:rFonts w:cstheme="minorHAnsi"/>
           <w:b/>
           <w:bCs/>
           <w:u w:val="single"/>
         </w:rPr>
+      </w:pPr>
+      <w:r>
+        <w:rPr>
+          <w:rFonts w:cstheme="minorHAnsi"/>
+          <w:b/>
+          <w:bCs/>
+          <w:u w:val="single"/>
+        </w:rPr>
+        <w:t>GitHub</w:t>
+      </w:r>
+      <w:r>
+        <w:rPr>
+          <w:rFonts w:cstheme="minorHAnsi"/>
+          <w:b/>
+          <w:bCs/>
+          <w:u w:val="single"/>
+        </w:rPr>
         <w:t xml:space="preserve"> for SBS-Offline</w:t>
       </w:r>
     </w:p>
@@ -150,7 +184,19 @@
         <w:rPr>
           <w:rFonts w:cstheme="minorHAnsi"/>
         </w:rPr>
-        <w:t>SBS-offline code under development for timing hodoscope</w:t>
+        <w:t xml:space="preserve">SBS-offline code </w:t>
+      </w:r>
+      <w:r>
+        <w:rPr>
+          <w:rFonts w:cstheme="minorHAnsi"/>
+        </w:rPr>
+        <w:t xml:space="preserve">is </w:t>
+      </w:r>
+      <w:r>
+        <w:rPr>
+          <w:rFonts w:cstheme="minorHAnsi"/>
+        </w:rPr>
+        <w:t>under development for timing hodoscope</w:t>
       </w:r>
       <w:r>
         <w:rPr>
@@ -163,6 +209,12 @@
           <w:rFonts w:cstheme="minorHAnsi"/>
         </w:rPr>
         <w:t xml:space="preserve"> purposes</w:t>
+      </w:r>
+      <w:r>
+        <w:rPr>
+          <w:rFonts w:cstheme="minorHAnsi"/>
+        </w:rPr>
+        <w:t xml:space="preserve"> and</w:t>
       </w:r>
       <w:r>
         <w:rPr>
@@ -269,8 +321,16 @@
         <w:rPr>
           <w:rFonts w:cstheme="minorHAnsi"/>
         </w:rPr>
-        <w:t>git checkout BB_TH_dev</w:t>
-      </w:r>
+        <w:t xml:space="preserve">git checkout </w:t>
+      </w:r>
+      <w:proofErr w:type="spellStart"/>
+      <w:r>
+        <w:rPr>
+          <w:rFonts w:cstheme="minorHAnsi"/>
+        </w:rPr>
+        <w:t>BB_TH_dev</w:t>
+      </w:r>
+      <w:proofErr w:type="spellEnd"/>
     </w:p>
     <w:p>
       <w:pPr>
@@ -391,7 +451,45 @@
         <w:rPr>
           <w:rFonts w:cstheme="minorHAnsi"/>
         </w:rPr>
-        <w:t xml:space="preserve"> Please note that there are two DB files for the hodoscope: db_bb.hodoadc.dat and db_bb.hodotdc.dat. The adc one is only relevant during calibrations and is called in the replay_BBhodo.C script alongside the tdc DB file, since in th</w:t>
+        <w:t xml:space="preserve"> Please note that there are two DB files for the hodoscope: db_bb.hodoadc.dat and db_bb.hodotdc.dat. The </w:t>
+      </w:r>
+      <w:r>
+        <w:rPr>
+          <w:rFonts w:cstheme="minorHAnsi"/>
+        </w:rPr>
+        <w:t>ADC</w:t>
+      </w:r>
+      <w:r>
+        <w:rPr>
+          <w:rFonts w:cstheme="minorHAnsi"/>
+        </w:rPr>
+        <w:t xml:space="preserve"> one is only relevant during calibrations and is called in the </w:t>
+      </w:r>
+      <w:proofErr w:type="spellStart"/>
+      <w:r>
+        <w:rPr>
+          <w:rFonts w:cstheme="minorHAnsi"/>
+        </w:rPr>
+        <w:t>replay_BBhodo.C</w:t>
+      </w:r>
+      <w:proofErr w:type="spellEnd"/>
+      <w:r>
+        <w:rPr>
+          <w:rFonts w:cstheme="minorHAnsi"/>
+        </w:rPr>
+        <w:t xml:space="preserve"> script alongside the </w:t>
+      </w:r>
+      <w:r>
+        <w:rPr>
+          <w:rFonts w:cstheme="minorHAnsi"/>
+        </w:rPr>
+        <w:t>ADC</w:t>
+      </w:r>
+      <w:r>
+        <w:rPr>
+          <w:rFonts w:cstheme="minorHAnsi"/>
+        </w:rPr>
+        <w:t xml:space="preserve"> DB file, since in th</w:t>
       </w:r>
       <w:r>
         <w:rPr>
@@ -423,11 +521,19 @@
         </w:rPr>
         <w:t xml:space="preserve">want to replay ADC and TDC spectra we </w:t>
       </w:r>
-      <w:r>
-        <w:rPr>
-          <w:rFonts w:cstheme="minorHAnsi"/>
-        </w:rPr>
-        <w:t>actually have to replay two TH detectors – one for</w:t>
+      <w:proofErr w:type="gramStart"/>
+      <w:r>
+        <w:rPr>
+          <w:rFonts w:cstheme="minorHAnsi"/>
+        </w:rPr>
+        <w:t>have to</w:t>
+      </w:r>
+      <w:proofErr w:type="gramEnd"/>
+      <w:r>
+        <w:rPr>
+          <w:rFonts w:cstheme="minorHAnsi"/>
+        </w:rPr>
+        <w:t xml:space="preserve"> replay two TH detectors – one for</w:t>
       </w:r>
       <w:r>
         <w:rPr>
@@ -490,14 +596,35 @@
         <w:rPr>
           <w:rFonts w:cstheme="minorHAnsi"/>
         </w:rPr>
-        <w:t>In general for the timing hodoscope (TH) the left and right sides are defined when looking at the hodoscope from the front, with the e’ travelling into the TH. The left side is the side on the left of the e’ and the right side is on the right of the e’. In the code</w:t>
+        <w:t xml:space="preserve">In </w:t>
+      </w:r>
+      <w:proofErr w:type="gramStart"/>
+      <w:r>
+        <w:rPr>
+          <w:rFonts w:cstheme="minorHAnsi"/>
+        </w:rPr>
+        <w:t>general</w:t>
+      </w:r>
+      <w:proofErr w:type="gramEnd"/>
+      <w:r>
+        <w:rPr>
+          <w:rFonts w:cstheme="minorHAnsi"/>
+        </w:rPr>
+        <w:t xml:space="preserve"> for the timing hodoscope (TH) the left and right sides are defined when looking at the hodoscope from the front, with the e’ travelling into the TH. The left side is on the left of the e’ and the right side is on the right of the e’. In the code</w:t>
+      </w:r>
+      <w:r>
+        <w:rPr>
+          <w:rFonts w:cstheme="minorHAnsi"/>
+          <w:color w:val="000000" w:themeColor="text1"/>
+        </w:rPr>
+        <w:t>,</w:t>
       </w:r>
       <w:r>
         <w:rPr>
           <w:rFonts w:cstheme="minorHAnsi"/>
           <w:color w:val="FF0000"/>
         </w:rPr>
-        <w:t>, the left side is labelled 0 and the right side is labelled 1</w:t>
+        <w:t xml:space="preserve"> the left side is labelled 0 and the right side is labelled 1</w:t>
       </w:r>
       <w:r>
         <w:rPr>
@@ -536,7 +663,33 @@
         <w:rPr>
           <w:rFonts w:cstheme="minorHAnsi"/>
         </w:rPr>
-        <w:t>. Bar number 0 is located at the bottom of the TH stack, closes to the Hall floor, bar 89 is at the top of the stack, closest to the Hall roof. There are actually only 89 bars instrumented (not the originally planned 90 bars). The code includes the 90</w:t>
+        <w:t>. Bar number 0 is located at the bottom of the TH stack, closes</w:t>
+      </w:r>
+      <w:r>
+        <w:rPr>
+          <w:rFonts w:cstheme="minorHAnsi"/>
+        </w:rPr>
+        <w:t>t</w:t>
+      </w:r>
+      <w:r>
+        <w:rPr>
+          <w:rFonts w:cstheme="minorHAnsi"/>
+        </w:rPr>
+        <w:t xml:space="preserve"> to the Hall floor, bar 89 is at the top of the stack, closest to the Hall roof. There are </w:t>
+      </w:r>
+      <w:proofErr w:type="gramStart"/>
+      <w:r>
+        <w:rPr>
+          <w:rFonts w:cstheme="minorHAnsi"/>
+        </w:rPr>
+        <w:t>actually only</w:t>
+      </w:r>
+      <w:proofErr w:type="gramEnd"/>
+      <w:r>
+        <w:rPr>
+          <w:rFonts w:cstheme="minorHAnsi"/>
+        </w:rPr>
+        <w:t xml:space="preserve"> 89 bars instrumented (not the originally planned 90 bars). The code includes the 90</w:t>
       </w:r>
       <w:r>
         <w:rPr>
@@ -549,7 +702,19 @@
         <w:rPr>
           <w:rFonts w:cstheme="minorHAnsi"/>
         </w:rPr>
-        <w:t xml:space="preserve"> bar (89 in the code) only for legacy and convenience, </w:t>
+        <w:t xml:space="preserve"> bar (</w:t>
+      </w:r>
+      <w:r>
+        <w:rPr>
+          <w:rFonts w:cstheme="minorHAnsi"/>
+        </w:rPr>
+        <w:t xml:space="preserve">labelled </w:t>
+      </w:r>
+      <w:r>
+        <w:rPr>
+          <w:rFonts w:cstheme="minorHAnsi"/>
+        </w:rPr>
+        <w:t xml:space="preserve">89 in the code) only for legacy and convenience, </w:t>
       </w:r>
       <w:r>
         <w:rPr>
@@ -567,68 +732,115 @@
         <w:rPr>
           <w:rFonts w:cstheme="minorHAnsi"/>
         </w:rPr>
-        <w:t xml:space="preserve"> even though all code and documentation discusses 90 bars and 180 pmts.</w:t>
-      </w:r>
-    </w:p>
-    <w:p>
-      <w:pPr>
-        <w:rPr>
-          <w:rFonts w:cstheme="minorHAnsi"/>
-        </w:rPr>
-      </w:pPr>
-    </w:p>
-    <w:p>
-      <w:pPr>
-        <w:rPr>
-          <w:rFonts w:cstheme="minorHAnsi"/>
-        </w:rPr>
-      </w:pPr>
-      <w:r>
-        <w:rPr>
-          <w:rFonts w:cstheme="minorHAnsi"/>
-        </w:rPr>
-        <w:t xml:space="preserve">With this detector design, we have, in accordance with the row column layer structure of SBSGeneric detector, </w:t>
+        <w:t>,</w:t>
+      </w:r>
+      <w:r>
+        <w:rPr>
+          <w:rFonts w:cstheme="minorHAnsi"/>
+        </w:rPr>
+        <w:t xml:space="preserve"> even though code and documentation</w:t>
+      </w:r>
+      <w:r>
+        <w:rPr>
+          <w:rFonts w:cstheme="minorHAnsi"/>
+        </w:rPr>
+        <w:t xml:space="preserve"> may</w:t>
+      </w:r>
+      <w:r>
+        <w:rPr>
+          <w:rFonts w:cstheme="minorHAnsi"/>
+        </w:rPr>
+        <w:t xml:space="preserve"> discuss 90 bars and 180 pmts.</w:t>
+      </w:r>
+    </w:p>
+    <w:p>
+      <w:pPr>
+        <w:rPr>
+          <w:rFonts w:cstheme="minorHAnsi"/>
+        </w:rPr>
+      </w:pPr>
+    </w:p>
+    <w:p>
+      <w:pPr>
+        <w:rPr>
+          <w:rFonts w:cstheme="minorHAnsi"/>
+        </w:rPr>
+      </w:pPr>
+      <w:r>
+        <w:rPr>
+          <w:rFonts w:cstheme="minorHAnsi"/>
+        </w:rPr>
+        <w:t xml:space="preserve">With this detector design, we have, in accordance with the row column layer structure of </w:t>
+      </w:r>
+      <w:proofErr w:type="spellStart"/>
+      <w:r>
+        <w:rPr>
+          <w:rFonts w:cstheme="minorHAnsi"/>
+        </w:rPr>
+        <w:t>SBSGeneric</w:t>
+      </w:r>
+      <w:proofErr w:type="spellEnd"/>
+      <w:r>
+        <w:rPr>
+          <w:rFonts w:cstheme="minorHAnsi"/>
+        </w:rPr>
+        <w:t xml:space="preserve"> detector, </w:t>
       </w:r>
       <w:r>
         <w:rPr>
           <w:rFonts w:cstheme="minorHAnsi"/>
           <w:color w:val="FF0000"/>
         </w:rPr>
-        <w:t xml:space="preserve">2 rows, 90 columns and 1 layer </w:t>
-      </w:r>
-      <w:r>
-        <w:rPr>
-          <w:rFonts w:cstheme="minorHAnsi"/>
-        </w:rPr>
-        <w:t>for the TH. Each row corresponds to a side of the TH (0 for left, 1 for right). Each column corresponds to a bar (0 for bottom and 89 for top).</w:t>
-      </w:r>
-    </w:p>
-    <w:p>
-      <w:pPr>
-        <w:rPr>
-          <w:rFonts w:cstheme="minorHAnsi"/>
-        </w:rPr>
-      </w:pPr>
-    </w:p>
-    <w:p>
-      <w:pPr>
-        <w:rPr>
-          <w:rFonts w:cstheme="minorHAnsi"/>
-        </w:rPr>
-      </w:pPr>
-      <w:r>
-        <w:rPr>
-          <w:rFonts w:cstheme="minorHAnsi"/>
-        </w:rPr>
-        <w:t xml:space="preserve">Two CAEN v1190 TDCs are used for the TH. It is always assumed that the first module instruments the left PMTs of the TH, and the filling of the channels is done sequentially from 0 to 89 for the 90 left PMTs. The reference time is connected to channel 127 of the module. </w:t>
-      </w:r>
-      <w:r>
-        <w:rPr>
-          <w:rFonts w:cstheme="minorHAnsi"/>
-        </w:rPr>
-        <w:lastRenderedPageBreak/>
-        <w:t>All channels between 90 and 126 are empty. The same mapping scheme is assumed for the second TDC module, only it is connected to the right PMTs.</w:t>
-      </w:r>
+        <w:t>2 rows, 90 columns and 1 layer</w:t>
+      </w:r>
+      <w:r>
+        <w:rPr>
+          <w:rFonts w:cstheme="minorHAnsi"/>
+        </w:rPr>
+        <w:t>. Each row corresponds to a side of the TH (0 for left, 1 for right). Each column corresponds to a bar (0 for bottom and 89 for top).</w:t>
+      </w:r>
+    </w:p>
+    <w:p>
+      <w:pPr>
+        <w:rPr>
+          <w:rFonts w:cstheme="minorHAnsi"/>
+        </w:rPr>
+      </w:pPr>
+    </w:p>
+    <w:p>
+      <w:pPr>
+        <w:rPr>
+          <w:rFonts w:cstheme="minorHAnsi"/>
+        </w:rPr>
+      </w:pPr>
+      <w:r>
+        <w:rPr>
+          <w:rFonts w:cstheme="minorHAnsi"/>
+        </w:rPr>
+        <w:t xml:space="preserve">Two CAEN v1190 TDCs are used for the TH. It is always assumed that the first module instruments the left PMTs of the TH, and the filling of the channels is done sequentially from 0 to 89 for the 90 left </w:t>
+      </w:r>
+      <w:proofErr w:type="spellStart"/>
+      <w:r>
+        <w:rPr>
+          <w:rFonts w:cstheme="minorHAnsi"/>
+        </w:rPr>
+        <w:t>PMTs.</w:t>
+      </w:r>
+      <w:proofErr w:type="spellEnd"/>
+      <w:r>
+        <w:rPr>
+          <w:rFonts w:cstheme="minorHAnsi"/>
+        </w:rPr>
+        <w:t xml:space="preserve"> The reference time is connected to channel 127 of the module. All channels between 90 and 126 are empty. The same mapping scheme is assumed for the second TDC module, only it is connected to the right </w:t>
+      </w:r>
+      <w:proofErr w:type="spellStart"/>
+      <w:r>
+        <w:rPr>
+          <w:rFonts w:cstheme="minorHAnsi"/>
+        </w:rPr>
+        <w:t>PMTs.</w:t>
+      </w:r>
+      <w:proofErr w:type="spellEnd"/>
     </w:p>
     <w:p>
       <w:pPr>
@@ -665,7 +877,19 @@
         <w:rPr>
           <w:rFonts w:cstheme="minorHAnsi"/>
         </w:rPr>
-        <w:t xml:space="preserve">to instrument a subset of 64 PMTs of the TH at a time. This corresponds to 32 bars, with left/right readout. It is always assumed that the first 32 ADC channels instrument the left PMTs </w:t>
+        <w:t>to instrument a subset of 64 PMTs of the TH at a time. This corresponds to 32 bars, with left/right readout</w:t>
+      </w:r>
+      <w:r>
+        <w:rPr>
+          <w:rFonts w:cstheme="minorHAnsi"/>
+        </w:rPr>
+        <w:t xml:space="preserve"> simultaneously</w:t>
+      </w:r>
+      <w:r>
+        <w:rPr>
+          <w:rFonts w:cstheme="minorHAnsi"/>
+        </w:rPr>
+        <w:t xml:space="preserve">. It is always assumed that the first 32 ADC channels instrument the left PMTs </w:t>
       </w:r>
       <w:r>
         <w:rPr>
@@ -724,37 +948,27 @@
         <w:rPr>
           <w:rFonts w:cstheme="minorHAnsi"/>
         </w:rPr>
-        <w:t xml:space="preserve">There are two database files – one describing the TDC setup and one for the ADC setup. Currently they are named db_bb.hodotdc.dat and </w:t>
-      </w:r>
-      <w:r>
-        <w:rPr>
-          <w:rFonts w:cstheme="minorHAnsi"/>
-        </w:rPr>
-        <w:t>db_bb.hodo</w:t>
-      </w:r>
-      <w:r>
-        <w:rPr>
-          <w:rFonts w:cstheme="minorHAnsi"/>
-        </w:rPr>
-        <w:t>a</w:t>
-      </w:r>
-      <w:r>
-        <w:rPr>
-          <w:rFonts w:cstheme="minorHAnsi"/>
-        </w:rPr>
-        <w:t>dc.dat</w:t>
-      </w:r>
-      <w:r>
-        <w:rPr>
-          <w:rFonts w:cstheme="minorHAnsi"/>
-        </w:rPr>
-        <w:t xml:space="preserve"> respectively.</w:t>
-      </w:r>
-      <w:r>
-        <w:rPr>
-          <w:rFonts w:cstheme="minorHAnsi"/>
-        </w:rPr>
-        <w:t xml:space="preserve"> A lot of the parameters are explained in the SBSGenericDetector documentation (</w:t>
+        <w:t>There are two database files – one describing the TDC setup and one for the ADC setup. Currently they are named db_bb.hodotdc.dat and db_bb.hodoadc.dat respectively.</w:t>
+      </w:r>
+      <w:r>
+        <w:rPr>
+          <w:rFonts w:cstheme="minorHAnsi"/>
+        </w:rPr>
+        <w:t xml:space="preserve"> A lot of the parameters are explained in the </w:t>
+      </w:r>
+      <w:proofErr w:type="spellStart"/>
+      <w:r>
+        <w:rPr>
+          <w:rFonts w:cstheme="minorHAnsi"/>
+        </w:rPr>
+        <w:t>SBSGenericDetector</w:t>
+      </w:r>
+      <w:proofErr w:type="spellEnd"/>
+      <w:r>
+        <w:rPr>
+          <w:rFonts w:cstheme="minorHAnsi"/>
+        </w:rPr>
+        <w:t xml:space="preserve"> documentation (</w:t>
       </w:r>
       <w:r>
         <w:rPr>
@@ -783,6 +997,7 @@
           <w:color w:val="000000" w:themeColor="text1"/>
         </w:rPr>
       </w:pPr>
+      <w:proofErr w:type="spellStart"/>
       <w:r>
         <w:rPr>
           <w:rFonts w:cstheme="minorHAnsi"/>
@@ -790,87 +1005,9 @@
           <w:iCs/>
           <w:color w:val="00B0F0"/>
         </w:rPr>
-        <w:t xml:space="preserve">SBSTimingHodoscopePMT: </w:t>
-      </w:r>
-      <w:r>
-        <w:rPr>
-          <w:rFonts w:cstheme="minorHAnsi"/>
-          <w:color w:val="000000" w:themeColor="text1"/>
-        </w:rPr>
-        <w:t>This class inherits from SBSElement and expands upon it, so that you can add hodoscope relevant parameters</w:t>
-      </w:r>
-      <w:r>
-        <w:rPr>
-          <w:rFonts w:cstheme="minorHAnsi"/>
-          <w:color w:val="000000" w:themeColor="text1"/>
-        </w:rPr>
-        <w:t xml:space="preserve"> from the database files</w:t>
-      </w:r>
-      <w:r>
-        <w:rPr>
-          <w:rFonts w:cstheme="minorHAnsi"/>
-          <w:color w:val="000000" w:themeColor="text1"/>
-        </w:rPr>
-        <w:t xml:space="preserve"> to </w:t>
-      </w:r>
-      <w:r>
-        <w:rPr>
-          <w:rFonts w:cstheme="minorHAnsi"/>
-          <w:color w:val="000000" w:themeColor="text1"/>
-        </w:rPr>
-        <w:t>each</w:t>
-      </w:r>
-      <w:r>
-        <w:rPr>
-          <w:rFonts w:cstheme="minorHAnsi"/>
-          <w:color w:val="000000" w:themeColor="text1"/>
-        </w:rPr>
-        <w:t xml:space="preserve"> element (ie </w:t>
-      </w:r>
-      <w:r>
-        <w:rPr>
-          <w:rFonts w:cstheme="minorHAnsi"/>
-          <w:color w:val="000000" w:themeColor="text1"/>
-        </w:rPr>
-        <w:t xml:space="preserve">each </w:t>
-      </w:r>
-      <w:r>
-        <w:rPr>
-          <w:rFonts w:cstheme="minorHAnsi"/>
-          <w:color w:val="000000" w:themeColor="text1"/>
-        </w:rPr>
-        <w:t xml:space="preserve">PMT), like time walk correction parameters, bar number, side of bar (left or right). is used for the timing hodoscope (TH) implementation. </w:t>
-      </w:r>
-      <w:r>
-        <w:rPr>
-          <w:rFonts w:cstheme="minorHAnsi"/>
-          <w:color w:val="000000" w:themeColor="text1"/>
-        </w:rPr>
-        <w:t>There are 180 SBSTimingHodoscopePMTs when running SBS</w:t>
-      </w:r>
-      <w:r>
-        <w:rPr>
-          <w:rFonts w:cstheme="minorHAnsi"/>
-          <w:color w:val="000000" w:themeColor="text1"/>
-        </w:rPr>
-        <w:t>-offline for the normal TH operation. When including the ADC info for calibration, there will be 64 SBSTimingHodoscopePMTs.</w:t>
-      </w:r>
-    </w:p>
-    <w:p>
-      <w:pPr>
-        <w:rPr>
-          <w:rFonts w:cstheme="minorHAnsi"/>
-          <w:color w:val="000000" w:themeColor="text1"/>
-        </w:rPr>
-      </w:pPr>
-    </w:p>
-    <w:p>
-      <w:pPr>
-        <w:rPr>
-          <w:rFonts w:cstheme="minorHAnsi"/>
-          <w:color w:val="000000" w:themeColor="text1"/>
-        </w:rPr>
-      </w:pPr>
+        <w:t>SBSTimingHodoscopePMT</w:t>
+      </w:r>
+      <w:proofErr w:type="spellEnd"/>
       <w:r>
         <w:rPr>
           <w:rFonts w:cstheme="minorHAnsi"/>
@@ -878,8 +1015,154 @@
           <w:iCs/>
           <w:color w:val="00B0F0"/>
         </w:rPr>
-        <w:t>SBSTimingHodoscope</w:t>
-      </w:r>
+        <w:t xml:space="preserve">: </w:t>
+      </w:r>
+      <w:r>
+        <w:rPr>
+          <w:rFonts w:cstheme="minorHAnsi"/>
+          <w:color w:val="000000" w:themeColor="text1"/>
+        </w:rPr>
+        <w:t xml:space="preserve">This class inherits from </w:t>
+      </w:r>
+      <w:proofErr w:type="spellStart"/>
+      <w:r>
+        <w:rPr>
+          <w:rFonts w:cstheme="minorHAnsi"/>
+          <w:color w:val="000000" w:themeColor="text1"/>
+        </w:rPr>
+        <w:t>SBSElement</w:t>
+      </w:r>
+      <w:proofErr w:type="spellEnd"/>
+      <w:r>
+        <w:rPr>
+          <w:rFonts w:cstheme="minorHAnsi"/>
+          <w:color w:val="000000" w:themeColor="text1"/>
+        </w:rPr>
+        <w:t xml:space="preserve"> and expands upon it, so that you can add hodoscope relevant parameters</w:t>
+      </w:r>
+      <w:r>
+        <w:rPr>
+          <w:rFonts w:cstheme="minorHAnsi"/>
+          <w:color w:val="000000" w:themeColor="text1"/>
+        </w:rPr>
+        <w:t xml:space="preserve"> from the database files</w:t>
+      </w:r>
+      <w:r>
+        <w:rPr>
+          <w:rFonts w:cstheme="minorHAnsi"/>
+          <w:color w:val="000000" w:themeColor="text1"/>
+        </w:rPr>
+        <w:t xml:space="preserve"> to </w:t>
+      </w:r>
+      <w:r>
+        <w:rPr>
+          <w:rFonts w:cstheme="minorHAnsi"/>
+          <w:color w:val="000000" w:themeColor="text1"/>
+        </w:rPr>
+        <w:t>each</w:t>
+      </w:r>
+      <w:r>
+        <w:rPr>
+          <w:rFonts w:cstheme="minorHAnsi"/>
+          <w:color w:val="000000" w:themeColor="text1"/>
+        </w:rPr>
+        <w:t xml:space="preserve"> element (</w:t>
+      </w:r>
+      <w:proofErr w:type="spellStart"/>
+      <w:proofErr w:type="gramStart"/>
+      <w:r>
+        <w:rPr>
+          <w:rFonts w:cstheme="minorHAnsi"/>
+          <w:color w:val="000000" w:themeColor="text1"/>
+        </w:rPr>
+        <w:t>ie</w:t>
+      </w:r>
+      <w:proofErr w:type="spellEnd"/>
+      <w:proofErr w:type="gramEnd"/>
+      <w:r>
+        <w:rPr>
+          <w:rFonts w:cstheme="minorHAnsi"/>
+          <w:color w:val="000000" w:themeColor="text1"/>
+        </w:rPr>
+        <w:t xml:space="preserve"> </w:t>
+      </w:r>
+      <w:r>
+        <w:rPr>
+          <w:rFonts w:cstheme="minorHAnsi"/>
+          <w:color w:val="000000" w:themeColor="text1"/>
+        </w:rPr>
+        <w:t xml:space="preserve">each </w:t>
+      </w:r>
+      <w:r>
+        <w:rPr>
+          <w:rFonts w:cstheme="minorHAnsi"/>
+          <w:color w:val="000000" w:themeColor="text1"/>
+        </w:rPr>
+        <w:t xml:space="preserve">PMT), like time walk correction parameters, bar number, side of bar (left or right). </w:t>
+      </w:r>
+      <w:r>
+        <w:rPr>
+          <w:rFonts w:cstheme="minorHAnsi"/>
+          <w:color w:val="000000" w:themeColor="text1"/>
+        </w:rPr>
+        <w:t xml:space="preserve">There are 180 </w:t>
+      </w:r>
+      <w:proofErr w:type="spellStart"/>
+      <w:r>
+        <w:rPr>
+          <w:rFonts w:cstheme="minorHAnsi"/>
+          <w:color w:val="000000" w:themeColor="text1"/>
+        </w:rPr>
+        <w:t>SBSTimingHodoscopePMTs</w:t>
+      </w:r>
+      <w:proofErr w:type="spellEnd"/>
+      <w:r>
+        <w:rPr>
+          <w:rFonts w:cstheme="minorHAnsi"/>
+          <w:color w:val="000000" w:themeColor="text1"/>
+        </w:rPr>
+        <w:t xml:space="preserve"> when running SBS</w:t>
+      </w:r>
+      <w:r>
+        <w:rPr>
+          <w:rFonts w:cstheme="minorHAnsi"/>
+          <w:color w:val="000000" w:themeColor="text1"/>
+        </w:rPr>
+        <w:t xml:space="preserve">-offline for the normal TH operation. When including the ADC info for calibration, there will be 64 </w:t>
+      </w:r>
+      <w:proofErr w:type="spellStart"/>
+      <w:r>
+        <w:rPr>
+          <w:rFonts w:cstheme="minorHAnsi"/>
+          <w:color w:val="000000" w:themeColor="text1"/>
+        </w:rPr>
+        <w:t>SBSTimingHodoscopePMTs</w:t>
+      </w:r>
+      <w:proofErr w:type="spellEnd"/>
+      <w:r>
+        <w:rPr>
+          <w:rFonts w:cstheme="minorHAnsi"/>
+          <w:color w:val="000000" w:themeColor="text1"/>
+        </w:rPr>
+        <w:t>.</w:t>
+      </w:r>
+    </w:p>
+    <w:p>
+      <w:pPr>
+        <w:rPr>
+          <w:rFonts w:cstheme="minorHAnsi"/>
+          <w:color w:val="000000" w:themeColor="text1"/>
+        </w:rPr>
+      </w:pPr>
+    </w:p>
+    <w:p>
+      <w:pPr>
+        <w:rPr>
+          <w:rFonts w:cstheme="minorHAnsi"/>
+          <w:color w:val="000000" w:themeColor="text1"/>
+        </w:rPr>
+      </w:pPr>
+      <w:proofErr w:type="spellStart"/>
       <w:r>
         <w:rPr>
           <w:rFonts w:cstheme="minorHAnsi"/>
@@ -887,7 +1170,7 @@
           <w:iCs/>
           <w:color w:val="00B0F0"/>
         </w:rPr>
-        <w:t>Bar</w:t>
+        <w:t>SBSTimingHodoscope</w:t>
       </w:r>
       <w:r>
         <w:rPr>
@@ -896,60 +1179,161 @@
           <w:iCs/>
           <w:color w:val="00B0F0"/>
         </w:rPr>
-        <w:t xml:space="preserve">: </w:t>
-      </w:r>
-      <w:r>
-        <w:rPr>
-          <w:rFonts w:cstheme="minorHAnsi"/>
-          <w:color w:val="000000" w:themeColor="text1"/>
-        </w:rPr>
-        <w:t xml:space="preserve">This class </w:t>
-      </w:r>
-      <w:r>
-        <w:rPr>
-          <w:rFonts w:cstheme="minorHAnsi"/>
-          <w:color w:val="000000" w:themeColor="text1"/>
-        </w:rPr>
-        <w:t>calls SBSTimingHodoscopePMT.</w:t>
-      </w:r>
-      <w:r>
-        <w:rPr>
-          <w:rFonts w:cstheme="minorHAnsi"/>
-          <w:color w:val="000000" w:themeColor="text1"/>
-        </w:rPr>
-        <w:t xml:space="preserve"> </w:t>
-      </w:r>
-      <w:r>
-        <w:rPr>
-          <w:rFonts w:cstheme="minorHAnsi"/>
-          <w:color w:val="000000" w:themeColor="text1"/>
-        </w:rPr>
-        <w:t>The implementation of a bar collects of the pointers to each of a left and a right SBSTimingHodoscopePMT. The bar number in the stack is also set.</w:t>
-      </w:r>
-    </w:p>
-    <w:p>
-      <w:pPr>
-        <w:pStyle w:val="NormalWeb"/>
-        <w:rPr>
-          <w:rFonts w:asciiTheme="minorHAnsi" w:hAnsiTheme="minorHAnsi" w:cstheme="minorHAnsi"/>
-          <w:color w:val="000000" w:themeColor="text1"/>
-        </w:rPr>
-      </w:pPr>
-      <w:r>
-        <w:rPr>
-          <w:rFonts w:asciiTheme="minorHAnsi" w:hAnsiTheme="minorHAnsi" w:cstheme="minorHAnsi"/>
+        <w:t>Bar</w:t>
+      </w:r>
+      <w:proofErr w:type="spellEnd"/>
+      <w:r>
+        <w:rPr>
+          <w:rFonts w:cstheme="minorHAnsi"/>
           <w:i/>
           <w:iCs/>
           <w:color w:val="00B0F0"/>
         </w:rPr>
-        <w:t xml:space="preserve">SBSTimingHodoscope: </w:t>
-      </w:r>
-      <w:r>
-        <w:rPr>
-          <w:rFonts w:asciiTheme="minorHAnsi" w:hAnsiTheme="minorHAnsi" w:cstheme="minorHAnsi"/>
-          <w:color w:val="000000" w:themeColor="text1"/>
-        </w:rPr>
-        <w:t>This is the main class for the timing hodoscope (TH) implementation. It inherits from SBSGenericDetector (which is comprised of SBSElements), and relevant SBSGenericDetector documentation should be referred to for the specifics of how that class works (</w:t>
+        <w:t xml:space="preserve">: </w:t>
+      </w:r>
+      <w:r>
+        <w:rPr>
+          <w:rFonts w:cstheme="minorHAnsi"/>
+          <w:color w:val="000000" w:themeColor="text1"/>
+        </w:rPr>
+        <w:t xml:space="preserve">This class </w:t>
+      </w:r>
+      <w:r>
+        <w:rPr>
+          <w:rFonts w:cstheme="minorHAnsi"/>
+          <w:color w:val="000000" w:themeColor="text1"/>
+        </w:rPr>
+        <w:t xml:space="preserve">calls </w:t>
+      </w:r>
+      <w:proofErr w:type="spellStart"/>
+      <w:r>
+        <w:rPr>
+          <w:rFonts w:cstheme="minorHAnsi"/>
+          <w:color w:val="000000" w:themeColor="text1"/>
+        </w:rPr>
+        <w:t>SBSTimingHodoscopePMT</w:t>
+      </w:r>
+      <w:proofErr w:type="spellEnd"/>
+      <w:r>
+        <w:rPr>
+          <w:rFonts w:cstheme="minorHAnsi"/>
+          <w:color w:val="000000" w:themeColor="text1"/>
+        </w:rPr>
+        <w:t>.</w:t>
+      </w:r>
+      <w:r>
+        <w:rPr>
+          <w:rFonts w:cstheme="minorHAnsi"/>
+          <w:color w:val="000000" w:themeColor="text1"/>
+        </w:rPr>
+        <w:t xml:space="preserve"> </w:t>
+      </w:r>
+      <w:r>
+        <w:rPr>
+          <w:rFonts w:cstheme="minorHAnsi"/>
+          <w:color w:val="000000" w:themeColor="text1"/>
+        </w:rPr>
+        <w:t xml:space="preserve">The implementation of a bar collects of the pointers to each of a left and a right </w:t>
+      </w:r>
+      <w:proofErr w:type="spellStart"/>
+      <w:r>
+        <w:rPr>
+          <w:rFonts w:cstheme="minorHAnsi"/>
+          <w:color w:val="000000" w:themeColor="text1"/>
+        </w:rPr>
+        <w:t>SBSTimingHodoscopePMT</w:t>
+      </w:r>
+      <w:proofErr w:type="spellEnd"/>
+      <w:r>
+        <w:rPr>
+          <w:rFonts w:cstheme="minorHAnsi"/>
+          <w:color w:val="000000" w:themeColor="text1"/>
+        </w:rPr>
+        <w:t>. The bar number in the stack is also set.</w:t>
+      </w:r>
+    </w:p>
+    <w:p>
+      <w:pPr>
+        <w:pStyle w:val="NormalWeb"/>
+        <w:rPr>
+          <w:rFonts w:asciiTheme="minorHAnsi" w:hAnsiTheme="minorHAnsi" w:cstheme="minorHAnsi"/>
+          <w:color w:val="000000" w:themeColor="text1"/>
+        </w:rPr>
+      </w:pPr>
+      <w:proofErr w:type="spellStart"/>
+      <w:r>
+        <w:rPr>
+          <w:rFonts w:asciiTheme="minorHAnsi" w:hAnsiTheme="minorHAnsi" w:cstheme="minorHAnsi"/>
+          <w:i/>
+          <w:iCs/>
+          <w:color w:val="00B0F0"/>
+        </w:rPr>
+        <w:t>SBSTimingHodoscope</w:t>
+      </w:r>
+      <w:proofErr w:type="spellEnd"/>
+      <w:r>
+        <w:rPr>
+          <w:rFonts w:asciiTheme="minorHAnsi" w:hAnsiTheme="minorHAnsi" w:cstheme="minorHAnsi"/>
+          <w:i/>
+          <w:iCs/>
+          <w:color w:val="00B0F0"/>
+        </w:rPr>
+        <w:t xml:space="preserve">: </w:t>
+      </w:r>
+      <w:r>
+        <w:rPr>
+          <w:rFonts w:asciiTheme="minorHAnsi" w:hAnsiTheme="minorHAnsi" w:cstheme="minorHAnsi"/>
+          <w:color w:val="000000" w:themeColor="text1"/>
+        </w:rPr>
+        <w:t xml:space="preserve">This is the main class for the timing hodoscope (TH) implementation. It inherits from </w:t>
+      </w:r>
+      <w:proofErr w:type="spellStart"/>
+      <w:r>
+        <w:rPr>
+          <w:rFonts w:asciiTheme="minorHAnsi" w:hAnsiTheme="minorHAnsi" w:cstheme="minorHAnsi"/>
+          <w:color w:val="000000" w:themeColor="text1"/>
+        </w:rPr>
+        <w:t>SBSGenericDetector</w:t>
+      </w:r>
+      <w:proofErr w:type="spellEnd"/>
+      <w:r>
+        <w:rPr>
+          <w:rFonts w:asciiTheme="minorHAnsi" w:hAnsiTheme="minorHAnsi" w:cstheme="minorHAnsi"/>
+          <w:color w:val="000000" w:themeColor="text1"/>
+        </w:rPr>
+        <w:t xml:space="preserve"> (which is comprised of </w:t>
+      </w:r>
+      <w:proofErr w:type="spellStart"/>
+      <w:r>
+        <w:rPr>
+          <w:rFonts w:asciiTheme="minorHAnsi" w:hAnsiTheme="minorHAnsi" w:cstheme="minorHAnsi"/>
+          <w:color w:val="000000" w:themeColor="text1"/>
+        </w:rPr>
+        <w:t>SBSElements</w:t>
+      </w:r>
+      <w:proofErr w:type="spellEnd"/>
+      <w:r>
+        <w:rPr>
+          <w:rFonts w:asciiTheme="minorHAnsi" w:hAnsiTheme="minorHAnsi" w:cstheme="minorHAnsi"/>
+          <w:color w:val="000000" w:themeColor="text1"/>
+        </w:rPr>
+        <w:t xml:space="preserve">), and relevant </w:t>
+      </w:r>
+      <w:proofErr w:type="spellStart"/>
+      <w:r>
+        <w:rPr>
+          <w:rFonts w:asciiTheme="minorHAnsi" w:hAnsiTheme="minorHAnsi" w:cstheme="minorHAnsi"/>
+          <w:color w:val="000000" w:themeColor="text1"/>
+        </w:rPr>
+        <w:t>SBSGenericDetector</w:t>
+      </w:r>
+      <w:proofErr w:type="spellEnd"/>
+      <w:r>
+        <w:rPr>
+          <w:rFonts w:asciiTheme="minorHAnsi" w:hAnsiTheme="minorHAnsi" w:cstheme="minorHAnsi"/>
+          <w:color w:val="000000" w:themeColor="text1"/>
+        </w:rPr>
+        <w:t xml:space="preserve"> documentation should be referred to for the specifics of how that class works (</w:t>
       </w:r>
       <w:hyperlink r:id="rId8" w:history="1">
         <w:r>
@@ -973,7 +1357,39 @@
           <w:rFonts w:asciiTheme="minorHAnsi" w:hAnsiTheme="minorHAnsi" w:cstheme="minorHAnsi"/>
           <w:color w:val="000000" w:themeColor="text1"/>
         </w:rPr>
-        <w:t xml:space="preserve"> Currently the extra parameters which are specific to the hodoscope are the tdcbaroffset, adcbaroffset, timewalk0map and timewalk1map which are explained further below.</w:t>
+        <w:t xml:space="preserve"> Currently the extra parameters which are specific to the hodoscope are the </w:t>
+      </w:r>
+      <w:proofErr w:type="spellStart"/>
+      <w:r>
+        <w:rPr>
+          <w:rFonts w:asciiTheme="minorHAnsi" w:hAnsiTheme="minorHAnsi" w:cstheme="minorHAnsi"/>
+          <w:color w:val="000000" w:themeColor="text1"/>
+        </w:rPr>
+        <w:t>tdcbaroffset</w:t>
+      </w:r>
+      <w:proofErr w:type="spellEnd"/>
+      <w:r>
+        <w:rPr>
+          <w:rFonts w:asciiTheme="minorHAnsi" w:hAnsiTheme="minorHAnsi" w:cstheme="minorHAnsi"/>
+          <w:color w:val="000000" w:themeColor="text1"/>
+        </w:rPr>
+        <w:t xml:space="preserve">, </w:t>
+      </w:r>
+      <w:proofErr w:type="spellStart"/>
+      <w:r>
+        <w:rPr>
+          <w:rFonts w:asciiTheme="minorHAnsi" w:hAnsiTheme="minorHAnsi" w:cstheme="minorHAnsi"/>
+          <w:color w:val="000000" w:themeColor="text1"/>
+        </w:rPr>
+        <w:t>adcbaroffset</w:t>
+      </w:r>
+      <w:proofErr w:type="spellEnd"/>
+      <w:r>
+        <w:rPr>
+          <w:rFonts w:asciiTheme="minorHAnsi" w:hAnsiTheme="minorHAnsi" w:cstheme="minorHAnsi"/>
+          <w:color w:val="000000" w:themeColor="text1"/>
+        </w:rPr>
+        <w:t>, timewalk0map and timewalk1map which are explained further below.</w:t>
       </w:r>
       <w:r>
         <w:rPr>
@@ -991,6 +1407,8 @@
           <w:color w:val="000000" w:themeColor="text1"/>
         </w:rPr>
       </w:pPr>
+      <w:proofErr w:type="spellStart"/>
+      <w:proofErr w:type="gramStart"/>
       <w:r>
         <w:rPr>
           <w:rFonts w:asciiTheme="minorHAnsi" w:hAnsiTheme="minorHAnsi" w:cstheme="minorHAnsi"/>
@@ -998,6 +1416,8 @@
         </w:rPr>
         <w:t>SBSTimingHodoscope:ReadDatabase</w:t>
       </w:r>
+      <w:proofErr w:type="spellEnd"/>
+      <w:proofErr w:type="gramEnd"/>
       <w:r>
         <w:rPr>
           <w:rFonts w:asciiTheme="minorHAnsi" w:hAnsiTheme="minorHAnsi" w:cstheme="minorHAnsi"/>
@@ -1010,7 +1430,55 @@
           <w:rFonts w:asciiTheme="minorHAnsi" w:hAnsiTheme="minorHAnsi" w:cstheme="minorHAnsi"/>
           <w:color w:val="000000" w:themeColor="text1"/>
         </w:rPr>
-        <w:t>The ReadDatabase function first calls the SBSGenericDetector ReadDatabase function. Then i</w:t>
+        <w:t xml:space="preserve">The </w:t>
+      </w:r>
+      <w:proofErr w:type="spellStart"/>
+      <w:r>
+        <w:rPr>
+          <w:rFonts w:asciiTheme="minorHAnsi" w:hAnsiTheme="minorHAnsi" w:cstheme="minorHAnsi"/>
+          <w:color w:val="000000" w:themeColor="text1"/>
+        </w:rPr>
+        <w:t>ReadDatabase</w:t>
+      </w:r>
+      <w:proofErr w:type="spellEnd"/>
+      <w:r>
+        <w:rPr>
+          <w:rFonts w:asciiTheme="minorHAnsi" w:hAnsiTheme="minorHAnsi" w:cstheme="minorHAnsi"/>
+          <w:color w:val="000000" w:themeColor="text1"/>
+        </w:rPr>
+        <w:t xml:space="preserve"> function first calls the </w:t>
+      </w:r>
+      <w:proofErr w:type="spellStart"/>
+      <w:r>
+        <w:rPr>
+          <w:rFonts w:asciiTheme="minorHAnsi" w:hAnsiTheme="minorHAnsi" w:cstheme="minorHAnsi"/>
+          <w:color w:val="000000" w:themeColor="text1"/>
+        </w:rPr>
+        <w:t>SBSGenericDetector</w:t>
+      </w:r>
+      <w:proofErr w:type="spellEnd"/>
+      <w:r>
+        <w:rPr>
+          <w:rFonts w:asciiTheme="minorHAnsi" w:hAnsiTheme="minorHAnsi" w:cstheme="minorHAnsi"/>
+          <w:color w:val="000000" w:themeColor="text1"/>
+        </w:rPr>
+        <w:t xml:space="preserve"> </w:t>
+      </w:r>
+      <w:proofErr w:type="spellStart"/>
+      <w:r>
+        <w:rPr>
+          <w:rFonts w:asciiTheme="minorHAnsi" w:hAnsiTheme="minorHAnsi" w:cstheme="minorHAnsi"/>
+          <w:color w:val="000000" w:themeColor="text1"/>
+        </w:rPr>
+        <w:t>ReadDatabase</w:t>
+      </w:r>
+      <w:proofErr w:type="spellEnd"/>
+      <w:r>
+        <w:rPr>
+          <w:rFonts w:asciiTheme="minorHAnsi" w:hAnsiTheme="minorHAnsi" w:cstheme="minorHAnsi"/>
+          <w:color w:val="000000" w:themeColor="text1"/>
+        </w:rPr>
+        <w:t xml:space="preserve"> function. Then i</w:t>
       </w:r>
       <w:r>
         <w:rPr>
@@ -1031,7 +1499,23 @@
           <w:rFonts w:asciiTheme="minorHAnsi" w:hAnsiTheme="minorHAnsi" w:cstheme="minorHAnsi"/>
           <w:color w:val="000000" w:themeColor="text1"/>
         </w:rPr>
-        <w:t xml:space="preserve"> At the moment this includes the following.</w:t>
+        <w:t xml:space="preserve"> </w:t>
+      </w:r>
+      <w:proofErr w:type="gramStart"/>
+      <w:r>
+        <w:rPr>
+          <w:rFonts w:asciiTheme="minorHAnsi" w:hAnsiTheme="minorHAnsi" w:cstheme="minorHAnsi"/>
+          <w:color w:val="000000" w:themeColor="text1"/>
+        </w:rPr>
+        <w:t>At the moment</w:t>
+      </w:r>
+      <w:proofErr w:type="gramEnd"/>
+      <w:r>
+        <w:rPr>
+          <w:rFonts w:asciiTheme="minorHAnsi" w:hAnsiTheme="minorHAnsi" w:cstheme="minorHAnsi"/>
+          <w:color w:val="000000" w:themeColor="text1"/>
+        </w:rPr>
+        <w:t xml:space="preserve"> this includes the following.</w:t>
       </w:r>
     </w:p>
     <w:p>
@@ -1142,6 +1626,7 @@
           <w:color w:val="000000" w:themeColor="text1"/>
         </w:rPr>
       </w:pPr>
+      <w:proofErr w:type="spellStart"/>
       <w:r>
         <w:rPr>
           <w:rFonts w:asciiTheme="minorHAnsi" w:hAnsiTheme="minorHAnsi" w:cstheme="minorHAnsi"/>
@@ -1149,6 +1634,7 @@
         </w:rPr>
         <w:t>tdcbaroffset</w:t>
       </w:r>
+      <w:proofErr w:type="spellEnd"/>
       <w:r>
         <w:rPr>
           <w:rFonts w:asciiTheme="minorHAnsi" w:hAnsiTheme="minorHAnsi" w:cstheme="minorHAnsi"/>
@@ -1175,21 +1661,53 @@
           <w:rFonts w:asciiTheme="minorHAnsi" w:hAnsiTheme="minorHAnsi" w:cstheme="minorHAnsi"/>
           <w:color w:val="000000" w:themeColor="text1"/>
         </w:rPr>
-        <w:t xml:space="preserve"> entry. This should always be zero. It is only inserted in case at any point one could only instrument a certain subset of the TH with TDCs, but its implementation has not been checked so since this option is also not </w:t>
-      </w:r>
-      <w:r>
-        <w:rPr>
-          <w:rFonts w:asciiTheme="minorHAnsi" w:hAnsiTheme="minorHAnsi" w:cstheme="minorHAnsi"/>
-          <w:color w:val="000000" w:themeColor="text1"/>
-        </w:rPr>
-        <w:t>foreseen,</w:t>
-      </w:r>
-      <w:r>
-        <w:rPr>
-          <w:rFonts w:asciiTheme="minorHAnsi" w:hAnsiTheme="minorHAnsi" w:cstheme="minorHAnsi"/>
-          <w:color w:val="000000" w:themeColor="text1"/>
-        </w:rPr>
-        <w:t xml:space="preserve"> please keep at 0 in the DB file.</w:t>
+        <w:t xml:space="preserve"> entry. This should always be zero</w:t>
+      </w:r>
+      <w:r>
+        <w:rPr>
+          <w:rFonts w:asciiTheme="minorHAnsi" w:hAnsiTheme="minorHAnsi" w:cstheme="minorHAnsi"/>
+          <w:color w:val="000000" w:themeColor="text1"/>
+        </w:rPr>
+        <w:t xml:space="preserve"> in real life</w:t>
+      </w:r>
+      <w:r>
+        <w:rPr>
+          <w:rFonts w:asciiTheme="minorHAnsi" w:hAnsiTheme="minorHAnsi" w:cstheme="minorHAnsi"/>
+          <w:color w:val="000000" w:themeColor="text1"/>
+        </w:rPr>
+        <w:t>. It is only inserted in case at any point one could only instrument a certain subset of the TH with TDCs</w:t>
+      </w:r>
+      <w:r>
+        <w:rPr>
+          <w:rFonts w:asciiTheme="minorHAnsi" w:hAnsiTheme="minorHAnsi" w:cstheme="minorHAnsi"/>
+          <w:color w:val="000000" w:themeColor="text1"/>
+        </w:rPr>
+        <w:t xml:space="preserve"> only (</w:t>
+      </w:r>
+      <w:proofErr w:type="spellStart"/>
+      <w:proofErr w:type="gramStart"/>
+      <w:r>
+        <w:rPr>
+          <w:rFonts w:asciiTheme="minorHAnsi" w:hAnsiTheme="minorHAnsi" w:cstheme="minorHAnsi"/>
+          <w:color w:val="000000" w:themeColor="text1"/>
+        </w:rPr>
+        <w:t>eg</w:t>
+      </w:r>
+      <w:proofErr w:type="spellEnd"/>
+      <w:proofErr w:type="gramEnd"/>
+      <w:r>
+        <w:rPr>
+          <w:rFonts w:asciiTheme="minorHAnsi" w:hAnsiTheme="minorHAnsi" w:cstheme="minorHAnsi"/>
+          <w:color w:val="000000" w:themeColor="text1"/>
+        </w:rPr>
+        <w:t xml:space="preserve"> in the event of TDC module failure)</w:t>
+      </w:r>
+      <w:r>
+        <w:rPr>
+          <w:rFonts w:asciiTheme="minorHAnsi" w:hAnsiTheme="minorHAnsi" w:cstheme="minorHAnsi"/>
+          <w:color w:val="000000" w:themeColor="text1"/>
+        </w:rPr>
+        <w:t>.</w:t>
       </w:r>
     </w:p>
     <w:p>
@@ -1204,6 +1722,7 @@
           <w:color w:val="000000" w:themeColor="text1"/>
         </w:rPr>
       </w:pPr>
+      <w:proofErr w:type="spellStart"/>
       <w:r>
         <w:rPr>
           <w:rFonts w:asciiTheme="minorHAnsi" w:hAnsiTheme="minorHAnsi" w:cstheme="minorHAnsi"/>
@@ -1211,6 +1730,7 @@
         </w:rPr>
         <w:t>adcbaroffset</w:t>
       </w:r>
+      <w:proofErr w:type="spellEnd"/>
       <w:r>
         <w:rPr>
           <w:rFonts w:asciiTheme="minorHAnsi" w:hAnsiTheme="minorHAnsi" w:cstheme="minorHAnsi"/>
@@ -1244,15 +1764,251 @@
           <w:rFonts w:asciiTheme="minorHAnsi" w:hAnsiTheme="minorHAnsi" w:cstheme="minorHAnsi"/>
           <w:color w:val="000000" w:themeColor="text1"/>
         </w:rPr>
-        <w:t xml:space="preserve">be set in the adc DB file to reflect the first bar instrumented by the ADC readout (again bar numbering from 0 at the </w:t>
-      </w:r>
+        <w:t xml:space="preserve">be set in the </w:t>
+      </w:r>
+      <w:r>
+        <w:rPr>
+          <w:rFonts w:asciiTheme="minorHAnsi" w:hAnsiTheme="minorHAnsi" w:cstheme="minorHAnsi"/>
+          <w:color w:val="000000" w:themeColor="text1"/>
+        </w:rPr>
+        <w:t>ADC</w:t>
+      </w:r>
+      <w:r>
+        <w:rPr>
+          <w:rFonts w:asciiTheme="minorHAnsi" w:hAnsiTheme="minorHAnsi" w:cstheme="minorHAnsi"/>
+          <w:color w:val="000000" w:themeColor="text1"/>
+        </w:rPr>
+        <w:t xml:space="preserve"> DB file to reflect the first bar instrumented by the ADC readout (again bar numbering from 0 at the bottom of the stack). This allows us to output the correct </w:t>
+      </w:r>
+      <w:proofErr w:type="spellStart"/>
+      <w:r>
+        <w:rPr>
+          <w:rFonts w:asciiTheme="minorHAnsi" w:hAnsiTheme="minorHAnsi" w:cstheme="minorHAnsi"/>
+          <w:color w:val="000000" w:themeColor="text1"/>
+        </w:rPr>
+        <w:t>ADCBarID</w:t>
+      </w:r>
+      <w:proofErr w:type="spellEnd"/>
+      <w:r>
+        <w:rPr>
+          <w:rFonts w:asciiTheme="minorHAnsi" w:hAnsiTheme="minorHAnsi" w:cstheme="minorHAnsi"/>
+          <w:color w:val="000000" w:themeColor="text1"/>
+        </w:rPr>
+        <w:t xml:space="preserve"> in the output tree while only instrumenting a subset of bars at a time.</w:t>
+      </w:r>
+    </w:p>
+    <w:p>
+      <w:pPr>
+        <w:pStyle w:val="NormalWeb"/>
+        <w:rPr>
+          <w:rFonts w:asciiTheme="minorHAnsi" w:hAnsiTheme="minorHAnsi" w:cstheme="minorHAnsi"/>
+          <w:color w:val="000000" w:themeColor="text1"/>
+        </w:rPr>
+      </w:pPr>
       <w:r>
         <w:rPr>
           <w:rFonts w:asciiTheme="minorHAnsi" w:hAnsiTheme="minorHAnsi" w:cstheme="minorHAnsi"/>
           <w:color w:val="000000" w:themeColor="text1"/>
         </w:rPr>
         <w:lastRenderedPageBreak/>
-        <w:t>bottom of the stack). This allows us to output the correct ADCBarID in the output tree while only instrumenting a subset of bars at a time.</w:t>
+        <w:t xml:space="preserve">At the end of </w:t>
+      </w:r>
+      <w:proofErr w:type="spellStart"/>
+      <w:r>
+        <w:rPr>
+          <w:rFonts w:asciiTheme="minorHAnsi" w:hAnsiTheme="minorHAnsi" w:cstheme="minorHAnsi"/>
+          <w:color w:val="000000" w:themeColor="text1"/>
+        </w:rPr>
+        <w:t>ReadDatabase</w:t>
+      </w:r>
+      <w:proofErr w:type="spellEnd"/>
+      <w:r>
+        <w:rPr>
+          <w:rFonts w:asciiTheme="minorHAnsi" w:hAnsiTheme="minorHAnsi" w:cstheme="minorHAnsi"/>
+          <w:color w:val="000000" w:themeColor="text1"/>
+        </w:rPr>
+        <w:t xml:space="preserve">, the </w:t>
+      </w:r>
+      <w:proofErr w:type="spellStart"/>
+      <w:r>
+        <w:rPr>
+          <w:rFonts w:asciiTheme="minorHAnsi" w:hAnsiTheme="minorHAnsi" w:cstheme="minorHAnsi"/>
+          <w:color w:val="000000" w:themeColor="text1"/>
+        </w:rPr>
+        <w:t>ConstructHodoscope</w:t>
+      </w:r>
+      <w:proofErr w:type="spellEnd"/>
+      <w:r>
+        <w:rPr>
+          <w:rFonts w:asciiTheme="minorHAnsi" w:hAnsiTheme="minorHAnsi" w:cstheme="minorHAnsi"/>
+          <w:color w:val="000000" w:themeColor="text1"/>
+        </w:rPr>
+        <w:t xml:space="preserve"> function is called. This function looks through the </w:t>
+      </w:r>
+      <w:proofErr w:type="spellStart"/>
+      <w:r>
+        <w:rPr>
+          <w:rFonts w:asciiTheme="minorHAnsi" w:hAnsiTheme="minorHAnsi" w:cstheme="minorHAnsi"/>
+          <w:color w:val="000000" w:themeColor="text1"/>
+        </w:rPr>
+        <w:t>fElementGrid</w:t>
+      </w:r>
+      <w:proofErr w:type="spellEnd"/>
+      <w:r>
+        <w:rPr>
+          <w:rFonts w:asciiTheme="minorHAnsi" w:hAnsiTheme="minorHAnsi" w:cstheme="minorHAnsi"/>
+          <w:color w:val="000000" w:themeColor="text1"/>
+        </w:rPr>
+        <w:t xml:space="preserve"> set by the </w:t>
+      </w:r>
+      <w:proofErr w:type="spellStart"/>
+      <w:r>
+        <w:rPr>
+          <w:rFonts w:asciiTheme="minorHAnsi" w:hAnsiTheme="minorHAnsi" w:cstheme="minorHAnsi"/>
+          <w:color w:val="000000" w:themeColor="text1"/>
+        </w:rPr>
+        <w:t>SBSGenericDetector</w:t>
+      </w:r>
+      <w:proofErr w:type="spellEnd"/>
+      <w:r>
+        <w:rPr>
+          <w:rFonts w:asciiTheme="minorHAnsi" w:hAnsiTheme="minorHAnsi" w:cstheme="minorHAnsi"/>
+          <w:color w:val="000000" w:themeColor="text1"/>
+        </w:rPr>
+        <w:t xml:space="preserve"> </w:t>
+      </w:r>
+      <w:proofErr w:type="spellStart"/>
+      <w:r>
+        <w:rPr>
+          <w:rFonts w:asciiTheme="minorHAnsi" w:hAnsiTheme="minorHAnsi" w:cstheme="minorHAnsi"/>
+          <w:color w:val="000000" w:themeColor="text1"/>
+        </w:rPr>
+        <w:t>ReadDatabase</w:t>
+      </w:r>
+      <w:proofErr w:type="spellEnd"/>
+      <w:r>
+        <w:rPr>
+          <w:rFonts w:asciiTheme="minorHAnsi" w:hAnsiTheme="minorHAnsi" w:cstheme="minorHAnsi"/>
+          <w:color w:val="000000" w:themeColor="text1"/>
+        </w:rPr>
+        <w:t xml:space="preserve">, to sort each the relevant </w:t>
+      </w:r>
+      <w:proofErr w:type="spellStart"/>
+      <w:r>
+        <w:rPr>
+          <w:rFonts w:asciiTheme="minorHAnsi" w:hAnsiTheme="minorHAnsi" w:cstheme="minorHAnsi"/>
+          <w:color w:val="000000" w:themeColor="text1"/>
+        </w:rPr>
+        <w:t>SBSElement</w:t>
+      </w:r>
+      <w:proofErr w:type="spellEnd"/>
+      <w:r>
+        <w:rPr>
+          <w:rFonts w:asciiTheme="minorHAnsi" w:hAnsiTheme="minorHAnsi" w:cstheme="minorHAnsi"/>
+          <w:color w:val="000000" w:themeColor="text1"/>
+        </w:rPr>
+        <w:t xml:space="preserve"> pointers into the appropriate </w:t>
+      </w:r>
+      <w:proofErr w:type="spellStart"/>
+      <w:r>
+        <w:rPr>
+          <w:rFonts w:asciiTheme="minorHAnsi" w:hAnsiTheme="minorHAnsi" w:cstheme="minorHAnsi"/>
+          <w:color w:val="000000" w:themeColor="text1"/>
+        </w:rPr>
+        <w:t>SBSTimingHodoscopePMT</w:t>
+      </w:r>
+      <w:proofErr w:type="spellEnd"/>
+      <w:r>
+        <w:rPr>
+          <w:rFonts w:asciiTheme="minorHAnsi" w:hAnsiTheme="minorHAnsi" w:cstheme="minorHAnsi"/>
+          <w:color w:val="000000" w:themeColor="text1"/>
+        </w:rPr>
+        <w:t xml:space="preserve"> and </w:t>
+      </w:r>
+      <w:proofErr w:type="spellStart"/>
+      <w:r>
+        <w:rPr>
+          <w:rFonts w:asciiTheme="minorHAnsi" w:hAnsiTheme="minorHAnsi" w:cstheme="minorHAnsi"/>
+          <w:color w:val="000000" w:themeColor="text1"/>
+        </w:rPr>
+        <w:t>SBSTimingHososcope</w:t>
+      </w:r>
+      <w:r>
+        <w:rPr>
+          <w:rFonts w:asciiTheme="minorHAnsi" w:hAnsiTheme="minorHAnsi" w:cstheme="minorHAnsi"/>
+          <w:color w:val="000000" w:themeColor="text1"/>
+        </w:rPr>
+        <w:t>Bar</w:t>
+      </w:r>
+      <w:proofErr w:type="spellEnd"/>
+      <w:r>
+        <w:rPr>
+          <w:rFonts w:asciiTheme="minorHAnsi" w:hAnsiTheme="minorHAnsi" w:cstheme="minorHAnsi"/>
+          <w:color w:val="000000" w:themeColor="text1"/>
+        </w:rPr>
+        <w:t xml:space="preserve"> objects. In this way the TH is comprised of 90 </w:t>
+      </w:r>
+      <w:proofErr w:type="spellStart"/>
+      <w:r>
+        <w:rPr>
+          <w:rFonts w:asciiTheme="minorHAnsi" w:hAnsiTheme="minorHAnsi" w:cstheme="minorHAnsi"/>
+          <w:color w:val="000000" w:themeColor="text1"/>
+        </w:rPr>
+        <w:t>SBSTimingHososcopeBar</w:t>
+      </w:r>
+      <w:proofErr w:type="spellEnd"/>
+      <w:r>
+        <w:rPr>
+          <w:rFonts w:asciiTheme="minorHAnsi" w:hAnsiTheme="minorHAnsi" w:cstheme="minorHAnsi"/>
+          <w:color w:val="000000" w:themeColor="text1"/>
+        </w:rPr>
+        <w:t xml:space="preserve"> objects, which are a collection of </w:t>
+      </w:r>
+      <w:r>
+        <w:rPr>
+          <w:rFonts w:asciiTheme="minorHAnsi" w:hAnsiTheme="minorHAnsi" w:cstheme="minorHAnsi"/>
+          <w:color w:val="000000" w:themeColor="text1"/>
+        </w:rPr>
+        <w:t xml:space="preserve">pointers to </w:t>
+      </w:r>
+      <w:r>
+        <w:rPr>
+          <w:rFonts w:asciiTheme="minorHAnsi" w:hAnsiTheme="minorHAnsi" w:cstheme="minorHAnsi"/>
+          <w:color w:val="000000" w:themeColor="text1"/>
+        </w:rPr>
+        <w:t xml:space="preserve">180 </w:t>
+      </w:r>
+      <w:proofErr w:type="spellStart"/>
+      <w:r>
+        <w:rPr>
+          <w:rFonts w:asciiTheme="minorHAnsi" w:hAnsiTheme="minorHAnsi" w:cstheme="minorHAnsi"/>
+          <w:color w:val="000000" w:themeColor="text1"/>
+        </w:rPr>
+        <w:t>SBSTimingHodoscopePMT</w:t>
+      </w:r>
+      <w:proofErr w:type="spellEnd"/>
+      <w:r>
+        <w:rPr>
+          <w:rFonts w:asciiTheme="minorHAnsi" w:hAnsiTheme="minorHAnsi" w:cstheme="minorHAnsi"/>
+          <w:color w:val="000000" w:themeColor="text1"/>
+        </w:rPr>
+        <w:t xml:space="preserve"> objects, which themselves contain the pointers to the original </w:t>
+      </w:r>
+      <w:proofErr w:type="spellStart"/>
+      <w:r>
+        <w:rPr>
+          <w:rFonts w:asciiTheme="minorHAnsi" w:hAnsiTheme="minorHAnsi" w:cstheme="minorHAnsi"/>
+          <w:color w:val="000000" w:themeColor="text1"/>
+        </w:rPr>
+        <w:t>SBSElements</w:t>
+      </w:r>
+      <w:proofErr w:type="spellEnd"/>
+      <w:r>
+        <w:rPr>
+          <w:rFonts w:asciiTheme="minorHAnsi" w:hAnsiTheme="minorHAnsi" w:cstheme="minorHAnsi"/>
+          <w:color w:val="000000" w:themeColor="text1"/>
+        </w:rPr>
+        <w:t>.</w:t>
       </w:r>
     </w:p>
     <w:p>
@@ -1263,19 +2019,46 @@
           <w:color w:val="000000" w:themeColor="text1"/>
         </w:rPr>
       </w:pPr>
-      <w:r>
-        <w:rPr>
-          <w:rFonts w:asciiTheme="minorHAnsi" w:hAnsiTheme="minorHAnsi" w:cstheme="minorHAnsi"/>
-          <w:color w:val="000000" w:themeColor="text1"/>
-        </w:rPr>
-        <w:t>At the end of ReadDatabase, the ConstructHodoscope function is called. This function looks through the fElementGrid set by the SBSGenericDetector ReadDatabase, to sort each the relevant SBSElement pointers into the appropriate SBSTimingHodoscopePMT and SBSTimingHososcope</w:t>
-      </w:r>
-      <w:r>
-        <w:rPr>
-          <w:rFonts w:asciiTheme="minorHAnsi" w:hAnsiTheme="minorHAnsi" w:cstheme="minorHAnsi"/>
-          <w:color w:val="000000" w:themeColor="text1"/>
-        </w:rPr>
-        <w:t>Bar objects. In this way the TH is comprised of 90 SBSTimingHososcopeBar objects, which are a collection of 180 SBSTimingHodoscopePMT objects.</w:t>
+      <w:proofErr w:type="spellStart"/>
+      <w:proofErr w:type="gramStart"/>
+      <w:r>
+        <w:rPr>
+          <w:rFonts w:asciiTheme="minorHAnsi" w:hAnsiTheme="minorHAnsi" w:cstheme="minorHAnsi"/>
+          <w:color w:val="00B0F0"/>
+        </w:rPr>
+        <w:t>SBSTimingHodoscope:</w:t>
+      </w:r>
+      <w:r>
+        <w:rPr>
+          <w:rFonts w:asciiTheme="minorHAnsi" w:hAnsiTheme="minorHAnsi" w:cstheme="minorHAnsi"/>
+          <w:color w:val="00B0F0"/>
+        </w:rPr>
+        <w:t>DefineVariables</w:t>
+      </w:r>
+      <w:proofErr w:type="spellEnd"/>
+      <w:proofErr w:type="gramEnd"/>
+      <w:r>
+        <w:rPr>
+          <w:rFonts w:asciiTheme="minorHAnsi" w:hAnsiTheme="minorHAnsi" w:cstheme="minorHAnsi"/>
+          <w:color w:val="000000" w:themeColor="text1"/>
+        </w:rPr>
+        <w:t xml:space="preserve">: This is the function which defines the outputs from the </w:t>
+      </w:r>
+      <w:proofErr w:type="spellStart"/>
+      <w:r>
+        <w:rPr>
+          <w:rFonts w:asciiTheme="minorHAnsi" w:hAnsiTheme="minorHAnsi" w:cstheme="minorHAnsi"/>
+          <w:color w:val="000000" w:themeColor="text1"/>
+        </w:rPr>
+        <w:t>SBSTimingHodoscope</w:t>
+      </w:r>
+      <w:proofErr w:type="spellEnd"/>
+      <w:r>
+        <w:rPr>
+          <w:rFonts w:asciiTheme="minorHAnsi" w:hAnsiTheme="minorHAnsi" w:cstheme="minorHAnsi"/>
+          <w:color w:val="000000" w:themeColor="text1"/>
+        </w:rPr>
+        <w:t xml:space="preserve"> class which will be written to the replayed root tree. The different variables are explained in the code by their names. Add anything here you want to be available in the output.</w:t>
       </w:r>
     </w:p>
     <w:p>
@@ -1286,6 +2069,8 @@
           <w:color w:val="000000" w:themeColor="text1"/>
         </w:rPr>
       </w:pPr>
+      <w:proofErr w:type="spellStart"/>
+      <w:proofErr w:type="gramStart"/>
       <w:r>
         <w:rPr>
           <w:rFonts w:asciiTheme="minorHAnsi" w:hAnsiTheme="minorHAnsi" w:cstheme="minorHAnsi"/>
@@ -1298,21 +2083,37 @@
           <w:rFonts w:asciiTheme="minorHAnsi" w:hAnsiTheme="minorHAnsi" w:cstheme="minorHAnsi"/>
           <w:color w:val="00B0F0"/>
         </w:rPr>
-        <w:t>DefineVariables</w:t>
-      </w:r>
-      <w:r>
-        <w:rPr>
-          <w:rFonts w:asciiTheme="minorHAnsi" w:hAnsiTheme="minorHAnsi" w:cstheme="minorHAnsi"/>
-          <w:color w:val="000000" w:themeColor="text1"/>
-        </w:rPr>
-        <w:t>: Th</w:t>
-      </w:r>
-      <w:r>
-        <w:rPr>
-          <w:rFonts w:asciiTheme="minorHAnsi" w:hAnsiTheme="minorHAnsi" w:cstheme="minorHAnsi"/>
-          <w:color w:val="000000" w:themeColor="text1"/>
-        </w:rPr>
-        <w:t>is is the function which defines the outputs from the SBSTimingHodoscope class which will be written to the replayed root tree. The different variables are explained in the code by their names. Add anything here you want to be available in the output.</w:t>
+        <w:t>FindGoodHit</w:t>
+      </w:r>
+      <w:proofErr w:type="spellEnd"/>
+      <w:proofErr w:type="gramEnd"/>
+      <w:r>
+        <w:rPr>
+          <w:rFonts w:asciiTheme="minorHAnsi" w:hAnsiTheme="minorHAnsi" w:cstheme="minorHAnsi"/>
+          <w:color w:val="000000" w:themeColor="text1"/>
+        </w:rPr>
+        <w:t>: At the moment this does nothing, but this would be a good place to add a</w:t>
+      </w:r>
+      <w:r>
+        <w:rPr>
+          <w:rFonts w:asciiTheme="minorHAnsi" w:hAnsiTheme="minorHAnsi" w:cstheme="minorHAnsi"/>
+          <w:color w:val="000000" w:themeColor="text1"/>
+        </w:rPr>
+        <w:t xml:space="preserve">n algorithm </w:t>
+      </w:r>
+      <w:r>
+        <w:rPr>
+          <w:rFonts w:asciiTheme="minorHAnsi" w:hAnsiTheme="minorHAnsi" w:cstheme="minorHAnsi"/>
+          <w:color w:val="000000" w:themeColor="text1"/>
+        </w:rPr>
+        <w:t>to determine the best hodoscope hits</w:t>
+      </w:r>
+      <w:r>
+        <w:rPr>
+          <w:rFonts w:asciiTheme="minorHAnsi" w:hAnsiTheme="minorHAnsi" w:cstheme="minorHAnsi"/>
+          <w:color w:val="000000" w:themeColor="text1"/>
+        </w:rPr>
+        <w:t xml:space="preserve"> in a ranked order.</w:t>
       </w:r>
     </w:p>
     <w:p>
@@ -1323,6 +2124,8 @@
           <w:color w:val="000000" w:themeColor="text1"/>
         </w:rPr>
       </w:pPr>
+      <w:proofErr w:type="spellStart"/>
+      <w:proofErr w:type="gramStart"/>
       <w:r>
         <w:rPr>
           <w:rFonts w:asciiTheme="minorHAnsi" w:hAnsiTheme="minorHAnsi" w:cstheme="minorHAnsi"/>
@@ -1335,8 +2138,10 @@
           <w:rFonts w:asciiTheme="minorHAnsi" w:hAnsiTheme="minorHAnsi" w:cstheme="minorHAnsi"/>
           <w:color w:val="00B0F0"/>
         </w:rPr>
-        <w:t>FindGoodHit</w:t>
-      </w:r>
+        <w:t>CoarseProcess</w:t>
+      </w:r>
+      <w:proofErr w:type="spellEnd"/>
+      <w:proofErr w:type="gramEnd"/>
       <w:r>
         <w:rPr>
           <w:rFonts w:asciiTheme="minorHAnsi" w:hAnsiTheme="minorHAnsi" w:cstheme="minorHAnsi"/>
@@ -1349,65 +2154,112 @@
           <w:rFonts w:asciiTheme="minorHAnsi" w:hAnsiTheme="minorHAnsi" w:cstheme="minorHAnsi"/>
           <w:color w:val="000000" w:themeColor="text1"/>
         </w:rPr>
-        <w:t>At the moment this does nothing, but this would be a good place to add a</w:t>
-      </w:r>
-      <w:r>
-        <w:rPr>
-          <w:rFonts w:asciiTheme="minorHAnsi" w:hAnsiTheme="minorHAnsi" w:cstheme="minorHAnsi"/>
-          <w:color w:val="000000" w:themeColor="text1"/>
-        </w:rPr>
-        <w:t xml:space="preserve">n algorithm </w:t>
-      </w:r>
-      <w:r>
-        <w:rPr>
-          <w:rFonts w:asciiTheme="minorHAnsi" w:hAnsiTheme="minorHAnsi" w:cstheme="minorHAnsi"/>
-          <w:color w:val="000000" w:themeColor="text1"/>
-        </w:rPr>
-        <w:t>to determine the best hodoscope hits</w:t>
-      </w:r>
-      <w:r>
-        <w:rPr>
-          <w:rFonts w:asciiTheme="minorHAnsi" w:hAnsiTheme="minorHAnsi" w:cstheme="minorHAnsi"/>
-          <w:color w:val="000000" w:themeColor="text1"/>
-        </w:rPr>
-        <w:t xml:space="preserve"> in a ranked order.</w:t>
-      </w:r>
-    </w:p>
-    <w:p>
-      <w:pPr>
-        <w:pStyle w:val="NormalWeb"/>
-        <w:rPr>
-          <w:rFonts w:asciiTheme="minorHAnsi" w:hAnsiTheme="minorHAnsi" w:cstheme="minorHAnsi"/>
-          <w:color w:val="000000" w:themeColor="text1"/>
-        </w:rPr>
-      </w:pPr>
-      <w:r>
-        <w:rPr>
-          <w:rFonts w:asciiTheme="minorHAnsi" w:hAnsiTheme="minorHAnsi" w:cstheme="minorHAnsi"/>
-          <w:color w:val="00B0F0"/>
-        </w:rPr>
-        <w:t>SBSTimingHodoscope:</w:t>
-      </w:r>
-      <w:r>
-        <w:rPr>
-          <w:rFonts w:asciiTheme="minorHAnsi" w:hAnsiTheme="minorHAnsi" w:cstheme="minorHAnsi"/>
-          <w:color w:val="00B0F0"/>
+        <w:t xml:space="preserve">Currently this function is finding bars with a good hit on each PMT. First the </w:t>
+      </w:r>
+      <w:proofErr w:type="spellStart"/>
+      <w:proofErr w:type="gramStart"/>
+      <w:r>
+        <w:rPr>
+          <w:rFonts w:asciiTheme="minorHAnsi" w:hAnsiTheme="minorHAnsi" w:cstheme="minorHAnsi"/>
+          <w:color w:val="000000" w:themeColor="text1"/>
+        </w:rPr>
+        <w:t>SBSGenericDetector</w:t>
+      </w:r>
+      <w:proofErr w:type="spellEnd"/>
+      <w:r>
+        <w:rPr>
+          <w:rFonts w:asciiTheme="minorHAnsi" w:hAnsiTheme="minorHAnsi" w:cstheme="minorHAnsi"/>
+          <w:color w:val="000000" w:themeColor="text1"/>
+        </w:rPr>
+        <w:t>::</w:t>
+      </w:r>
+      <w:proofErr w:type="spellStart"/>
+      <w:proofErr w:type="gramEnd"/>
+      <w:r>
+        <w:rPr>
+          <w:rFonts w:asciiTheme="minorHAnsi" w:hAnsiTheme="minorHAnsi" w:cstheme="minorHAnsi"/>
+          <w:color w:val="000000" w:themeColor="text1"/>
         </w:rPr>
         <w:t>CoarseProcess</w:t>
       </w:r>
-      <w:r>
-        <w:rPr>
-          <w:rFonts w:asciiTheme="minorHAnsi" w:hAnsiTheme="minorHAnsi" w:cstheme="minorHAnsi"/>
-          <w:color w:val="000000" w:themeColor="text1"/>
-        </w:rPr>
-        <w:t xml:space="preserve">: </w:t>
-      </w:r>
-      <w:r>
-        <w:rPr>
-          <w:rFonts w:asciiTheme="minorHAnsi" w:hAnsiTheme="minorHAnsi" w:cstheme="minorHAnsi"/>
-          <w:color w:val="000000" w:themeColor="text1"/>
-        </w:rPr>
-        <w:t xml:space="preserve">Currently this function is finding bars with a good hit on each PMT. First the SBSGenericDetector::CoarseProcess is called. It finds one good hit for each SBSElement. For TDC hits – this is defined in the multihit TDC to be the hit closest to the bb.hododc.tdcGoodTimeCut value in the tdc DB file. </w:t>
+      <w:proofErr w:type="spellEnd"/>
+      <w:r>
+        <w:rPr>
+          <w:rFonts w:asciiTheme="minorHAnsi" w:hAnsiTheme="minorHAnsi" w:cstheme="minorHAnsi"/>
+          <w:color w:val="000000" w:themeColor="text1"/>
+        </w:rPr>
+        <w:t xml:space="preserve"> is called. It finds one good hit for each </w:t>
+      </w:r>
+      <w:proofErr w:type="spellStart"/>
+      <w:r>
+        <w:rPr>
+          <w:rFonts w:asciiTheme="minorHAnsi" w:hAnsiTheme="minorHAnsi" w:cstheme="minorHAnsi"/>
+          <w:color w:val="000000" w:themeColor="text1"/>
+        </w:rPr>
+        <w:t>SBSElement</w:t>
+      </w:r>
+      <w:proofErr w:type="spellEnd"/>
+      <w:r>
+        <w:rPr>
+          <w:rFonts w:asciiTheme="minorHAnsi" w:hAnsiTheme="minorHAnsi" w:cstheme="minorHAnsi"/>
+          <w:color w:val="000000" w:themeColor="text1"/>
+        </w:rPr>
+        <w:t xml:space="preserve">. For TDC hits this is defined in the </w:t>
+      </w:r>
+      <w:proofErr w:type="spellStart"/>
+      <w:r>
+        <w:rPr>
+          <w:rFonts w:asciiTheme="minorHAnsi" w:hAnsiTheme="minorHAnsi" w:cstheme="minorHAnsi"/>
+          <w:color w:val="000000" w:themeColor="text1"/>
+        </w:rPr>
+        <w:t>multihit</w:t>
+      </w:r>
+      <w:proofErr w:type="spellEnd"/>
+      <w:r>
+        <w:rPr>
+          <w:rFonts w:asciiTheme="minorHAnsi" w:hAnsiTheme="minorHAnsi" w:cstheme="minorHAnsi"/>
+          <w:color w:val="000000" w:themeColor="text1"/>
+        </w:rPr>
+        <w:t xml:space="preserve"> TDC to be the hit closest to the </w:t>
+      </w:r>
+      <w:proofErr w:type="spellStart"/>
+      <w:proofErr w:type="gramStart"/>
+      <w:r>
+        <w:rPr>
+          <w:rFonts w:asciiTheme="minorHAnsi" w:hAnsiTheme="minorHAnsi" w:cstheme="minorHAnsi"/>
+          <w:color w:val="000000" w:themeColor="text1"/>
+        </w:rPr>
+        <w:t>bb.hododc</w:t>
+      </w:r>
+      <w:proofErr w:type="gramEnd"/>
+      <w:r>
+        <w:rPr>
+          <w:rFonts w:asciiTheme="minorHAnsi" w:hAnsiTheme="minorHAnsi" w:cstheme="minorHAnsi"/>
+          <w:color w:val="000000" w:themeColor="text1"/>
+        </w:rPr>
+        <w:t>.tdcGoodTimeCut</w:t>
+      </w:r>
+      <w:proofErr w:type="spellEnd"/>
+      <w:r>
+        <w:rPr>
+          <w:rFonts w:asciiTheme="minorHAnsi" w:hAnsiTheme="minorHAnsi" w:cstheme="minorHAnsi"/>
+          <w:color w:val="000000" w:themeColor="text1"/>
+        </w:rPr>
+        <w:t xml:space="preserve"> value in the </w:t>
+      </w:r>
+      <w:r>
+        <w:rPr>
+          <w:rFonts w:asciiTheme="minorHAnsi" w:hAnsiTheme="minorHAnsi" w:cstheme="minorHAnsi"/>
+          <w:color w:val="000000" w:themeColor="text1"/>
+        </w:rPr>
+        <w:t>TDC</w:t>
+      </w:r>
+      <w:r>
+        <w:rPr>
+          <w:rFonts w:asciiTheme="minorHAnsi" w:hAnsiTheme="minorHAnsi" w:cstheme="minorHAnsi"/>
+          <w:color w:val="000000" w:themeColor="text1"/>
+        </w:rPr>
+        <w:t xml:space="preserve"> DB file. </w:t>
       </w:r>
       <w:r>
         <w:rPr>
@@ -1421,7 +2273,23 @@
           <w:rFonts w:asciiTheme="minorHAnsi" w:hAnsiTheme="minorHAnsi" w:cstheme="minorHAnsi"/>
           <w:color w:val="000000" w:themeColor="text1"/>
         </w:rPr>
-        <w:t>In SBSTimingHodoscope if both PMTs of a bar hav</w:t>
+        <w:t xml:space="preserve">In </w:t>
+      </w:r>
+      <w:proofErr w:type="spellStart"/>
+      <w:r>
+        <w:rPr>
+          <w:rFonts w:asciiTheme="minorHAnsi" w:hAnsiTheme="minorHAnsi" w:cstheme="minorHAnsi"/>
+          <w:color w:val="000000" w:themeColor="text1"/>
+        </w:rPr>
+        <w:t>SBSTimingHodoscope</w:t>
+      </w:r>
+      <w:proofErr w:type="spellEnd"/>
+      <w:r>
+        <w:rPr>
+          <w:rFonts w:asciiTheme="minorHAnsi" w:hAnsiTheme="minorHAnsi" w:cstheme="minorHAnsi"/>
+          <w:color w:val="000000" w:themeColor="text1"/>
+        </w:rPr>
+        <w:t xml:space="preserve"> if both PMTs of a bar hav</w:t>
       </w:r>
       <w:r>
         <w:rPr>
@@ -1435,7 +2303,35 @@
           <w:rFonts w:asciiTheme="minorHAnsi" w:hAnsiTheme="minorHAnsi" w:cstheme="minorHAnsi"/>
           <w:color w:val="000000" w:themeColor="text1"/>
         </w:rPr>
-        <w:t xml:space="preserve"> a good hit, this relevant information for this bar (which includes only </w:t>
+        <w:t xml:space="preserve"> a good hit, </w:t>
+      </w:r>
+      <w:r>
+        <w:rPr>
+          <w:rFonts w:asciiTheme="minorHAnsi" w:hAnsiTheme="minorHAnsi" w:cstheme="minorHAnsi"/>
+          <w:color w:val="000000" w:themeColor="text1"/>
+        </w:rPr>
+        <w:t>the</w:t>
+      </w:r>
+      <w:r>
+        <w:rPr>
+          <w:rFonts w:asciiTheme="minorHAnsi" w:hAnsiTheme="minorHAnsi" w:cstheme="minorHAnsi"/>
+          <w:color w:val="000000" w:themeColor="text1"/>
+        </w:rPr>
+        <w:t xml:space="preserve"> relevant information for </w:t>
+      </w:r>
+      <w:r>
+        <w:rPr>
+          <w:rFonts w:asciiTheme="minorHAnsi" w:hAnsiTheme="minorHAnsi" w:cstheme="minorHAnsi"/>
+          <w:color w:val="000000" w:themeColor="text1"/>
+        </w:rPr>
+        <w:t>the</w:t>
+      </w:r>
+      <w:r>
+        <w:rPr>
+          <w:rFonts w:asciiTheme="minorHAnsi" w:hAnsiTheme="minorHAnsi" w:cstheme="minorHAnsi"/>
+          <w:color w:val="000000" w:themeColor="text1"/>
+        </w:rPr>
+        <w:t xml:space="preserve"> bar (which includes only </w:t>
       </w:r>
       <w:r>
         <w:rPr>
@@ -1451,14 +2347,155 @@
           <w:rFonts w:asciiTheme="minorHAnsi" w:hAnsiTheme="minorHAnsi" w:cstheme="minorHAnsi"/>
           <w:color w:val="000000" w:themeColor="text1"/>
         </w:rPr>
-        <w:t xml:space="preserve"> TDC value per PMT) is added to the relevant fGoodBar vectors to be recorded to the output root file. Time walk is applied before pushing back any time info to the fGoodBar vectors.</w:t>
-      </w:r>
-      <w:r>
-        <w:rPr>
-          <w:rFonts w:asciiTheme="minorHAnsi" w:hAnsiTheme="minorHAnsi" w:cstheme="minorHAnsi"/>
-          <w:color w:val="000000" w:themeColor="text1"/>
-        </w:rPr>
-        <w:t xml:space="preserve"> Currently there is no check for a good reference hit – this is asuumed (since good hits in the generic detector are already reference time corrected before being passed to SBSTimingHodoscope), but we can add this check for safety if deemed important.</w:t>
+        <w:t xml:space="preserve"> TDC value per PMT) is added to the relevant </w:t>
+      </w:r>
+      <w:proofErr w:type="spellStart"/>
+      <w:r>
+        <w:rPr>
+          <w:rFonts w:asciiTheme="minorHAnsi" w:hAnsiTheme="minorHAnsi" w:cstheme="minorHAnsi"/>
+          <w:color w:val="000000" w:themeColor="text1"/>
+        </w:rPr>
+        <w:t>fGoodBar</w:t>
+      </w:r>
+      <w:proofErr w:type="spellEnd"/>
+      <w:r>
+        <w:rPr>
+          <w:rFonts w:asciiTheme="minorHAnsi" w:hAnsiTheme="minorHAnsi" w:cstheme="minorHAnsi"/>
+          <w:color w:val="000000" w:themeColor="text1"/>
+        </w:rPr>
+        <w:t xml:space="preserve"> vectors to be recorded to the output root file. Time walk is </w:t>
+      </w:r>
+      <w:r>
+        <w:rPr>
+          <w:rFonts w:asciiTheme="minorHAnsi" w:hAnsiTheme="minorHAnsi" w:cstheme="minorHAnsi"/>
+          <w:color w:val="000000" w:themeColor="text1"/>
+        </w:rPr>
+        <w:t xml:space="preserve">also </w:t>
+      </w:r>
+      <w:r>
+        <w:rPr>
+          <w:rFonts w:asciiTheme="minorHAnsi" w:hAnsiTheme="minorHAnsi" w:cstheme="minorHAnsi"/>
+          <w:color w:val="000000" w:themeColor="text1"/>
+        </w:rPr>
+        <w:t xml:space="preserve">applied before pushing back info to the </w:t>
+      </w:r>
+      <w:proofErr w:type="spellStart"/>
+      <w:r>
+        <w:rPr>
+          <w:rFonts w:asciiTheme="minorHAnsi" w:hAnsiTheme="minorHAnsi" w:cstheme="minorHAnsi"/>
+          <w:color w:val="000000" w:themeColor="text1"/>
+        </w:rPr>
+        <w:t>fGoodBar</w:t>
+      </w:r>
+      <w:proofErr w:type="spellEnd"/>
+      <w:r>
+        <w:rPr>
+          <w:rFonts w:asciiTheme="minorHAnsi" w:hAnsiTheme="minorHAnsi" w:cstheme="minorHAnsi"/>
+          <w:color w:val="000000" w:themeColor="text1"/>
+        </w:rPr>
+        <w:t xml:space="preserve"> vectors.</w:t>
+      </w:r>
+      <w:r>
+        <w:rPr>
+          <w:rFonts w:asciiTheme="minorHAnsi" w:hAnsiTheme="minorHAnsi" w:cstheme="minorHAnsi"/>
+          <w:color w:val="000000" w:themeColor="text1"/>
+        </w:rPr>
+        <w:t xml:space="preserve"> </w:t>
+      </w:r>
+      <w:r>
+        <w:rPr>
+          <w:rFonts w:asciiTheme="minorHAnsi" w:hAnsiTheme="minorHAnsi" w:cstheme="minorHAnsi"/>
+          <w:color w:val="000000" w:themeColor="text1"/>
+        </w:rPr>
+        <w:t xml:space="preserve">There are branches for the </w:t>
+      </w:r>
+      <w:proofErr w:type="spellStart"/>
+      <w:r>
+        <w:rPr>
+          <w:rFonts w:asciiTheme="minorHAnsi" w:hAnsiTheme="minorHAnsi" w:cstheme="minorHAnsi"/>
+          <w:color w:val="000000" w:themeColor="text1"/>
+        </w:rPr>
+        <w:t>fGoodBar</w:t>
+      </w:r>
+      <w:proofErr w:type="spellEnd"/>
+      <w:r>
+        <w:rPr>
+          <w:rFonts w:asciiTheme="minorHAnsi" w:hAnsiTheme="minorHAnsi" w:cstheme="minorHAnsi"/>
+          <w:color w:val="000000" w:themeColor="text1"/>
+        </w:rPr>
+        <w:t xml:space="preserve"> times with and without the time walk correction – so that a check of its implementation can be made after replaying. </w:t>
+      </w:r>
+      <w:r>
+        <w:rPr>
+          <w:rFonts w:asciiTheme="minorHAnsi" w:hAnsiTheme="minorHAnsi" w:cstheme="minorHAnsi"/>
+          <w:color w:val="000000" w:themeColor="text1"/>
+        </w:rPr>
+        <w:t xml:space="preserve">Currently there is no check for a good reference hit – this is </w:t>
+      </w:r>
+      <w:r>
+        <w:rPr>
+          <w:rFonts w:asciiTheme="minorHAnsi" w:hAnsiTheme="minorHAnsi" w:cstheme="minorHAnsi"/>
+          <w:color w:val="000000" w:themeColor="text1"/>
+        </w:rPr>
+        <w:t>assumed</w:t>
+      </w:r>
+      <w:r>
+        <w:rPr>
+          <w:rFonts w:asciiTheme="minorHAnsi" w:hAnsiTheme="minorHAnsi" w:cstheme="minorHAnsi"/>
+          <w:color w:val="000000" w:themeColor="text1"/>
+        </w:rPr>
+        <w:t xml:space="preserve"> to </w:t>
+      </w:r>
+      <w:r>
+        <w:rPr>
+          <w:rFonts w:asciiTheme="minorHAnsi" w:hAnsiTheme="minorHAnsi" w:cstheme="minorHAnsi"/>
+          <w:color w:val="000000" w:themeColor="text1"/>
+        </w:rPr>
+        <w:t xml:space="preserve">always </w:t>
+      </w:r>
+      <w:r>
+        <w:rPr>
+          <w:rFonts w:asciiTheme="minorHAnsi" w:hAnsiTheme="minorHAnsi" w:cstheme="minorHAnsi"/>
+          <w:color w:val="000000" w:themeColor="text1"/>
+        </w:rPr>
+        <w:t>be true</w:t>
+      </w:r>
+      <w:r>
+        <w:rPr>
+          <w:rFonts w:asciiTheme="minorHAnsi" w:hAnsiTheme="minorHAnsi" w:cstheme="minorHAnsi"/>
+          <w:color w:val="000000" w:themeColor="text1"/>
+        </w:rPr>
+        <w:t xml:space="preserve"> (since good hits in the generic detector are already reference time corrected before being passed to </w:t>
+      </w:r>
+      <w:proofErr w:type="spellStart"/>
+      <w:r>
+        <w:rPr>
+          <w:rFonts w:asciiTheme="minorHAnsi" w:hAnsiTheme="minorHAnsi" w:cstheme="minorHAnsi"/>
+          <w:color w:val="000000" w:themeColor="text1"/>
+        </w:rPr>
+        <w:t>SBSTimingHodoscope</w:t>
+      </w:r>
+      <w:proofErr w:type="spellEnd"/>
+      <w:r>
+        <w:rPr>
+          <w:rFonts w:asciiTheme="minorHAnsi" w:hAnsiTheme="minorHAnsi" w:cstheme="minorHAnsi"/>
+          <w:color w:val="000000" w:themeColor="text1"/>
+        </w:rPr>
+        <w:t>)</w:t>
+      </w:r>
+      <w:r>
+        <w:rPr>
+          <w:rFonts w:asciiTheme="minorHAnsi" w:hAnsiTheme="minorHAnsi" w:cstheme="minorHAnsi"/>
+          <w:color w:val="000000" w:themeColor="text1"/>
+        </w:rPr>
+        <w:t>. W</w:t>
+      </w:r>
+      <w:r>
+        <w:rPr>
+          <w:rFonts w:asciiTheme="minorHAnsi" w:hAnsiTheme="minorHAnsi" w:cstheme="minorHAnsi"/>
+          <w:color w:val="000000" w:themeColor="text1"/>
+        </w:rPr>
+        <w:t>e can add this check for safety if deemed important.</w:t>
       </w:r>
     </w:p>
     <w:p>
@@ -1469,6 +2506,8 @@
           <w:color w:val="000000" w:themeColor="text1"/>
         </w:rPr>
       </w:pPr>
+      <w:proofErr w:type="spellStart"/>
+      <w:proofErr w:type="gramStart"/>
       <w:r>
         <w:rPr>
           <w:rFonts w:asciiTheme="minorHAnsi" w:hAnsiTheme="minorHAnsi" w:cstheme="minorHAnsi"/>
@@ -1481,21 +2520,71 @@
           <w:rFonts w:asciiTheme="minorHAnsi" w:hAnsiTheme="minorHAnsi" w:cstheme="minorHAnsi"/>
           <w:color w:val="00B0F0"/>
         </w:rPr>
-        <w:t>Fin</w:t>
-      </w:r>
+        <w:t>FineProcess</w:t>
+      </w:r>
+      <w:proofErr w:type="spellEnd"/>
+      <w:proofErr w:type="gramEnd"/>
+      <w:r>
+        <w:rPr>
+          <w:rFonts w:asciiTheme="minorHAnsi" w:hAnsiTheme="minorHAnsi" w:cstheme="minorHAnsi"/>
+          <w:color w:val="000000" w:themeColor="text1"/>
+        </w:rPr>
+        <w:t>: At the moment this does nothing, but this would be a good place to add a process using other subsystem detectors to determine the best hodoscope hits.</w:t>
+      </w:r>
+    </w:p>
+    <w:p>
+      <w:pPr>
+        <w:pStyle w:val="NormalWeb"/>
+        <w:rPr>
+          <w:rFonts w:asciiTheme="minorHAnsi" w:hAnsiTheme="minorHAnsi" w:cstheme="minorHAnsi"/>
+          <w:color w:val="000000" w:themeColor="text1"/>
+        </w:rPr>
+      </w:pPr>
+      <w:proofErr w:type="spellStart"/>
       <w:r>
         <w:rPr>
           <w:rFonts w:asciiTheme="minorHAnsi" w:hAnsiTheme="minorHAnsi" w:cstheme="minorHAnsi"/>
           <w:color w:val="00B0F0"/>
         </w:rPr>
-        <w:t>eProcess</w:t>
-      </w:r>
-      <w:r>
-        <w:rPr>
-          <w:rFonts w:asciiTheme="minorHAnsi" w:hAnsiTheme="minorHAnsi" w:cstheme="minorHAnsi"/>
-          <w:color w:val="000000" w:themeColor="text1"/>
-        </w:rPr>
-        <w:t>: At the moment this does nothing, but this would be a good place to add a process using other subsystem detectors to determine the best hodoscope hits.</w:t>
+        <w:t>SBSTimingHodoscope:</w:t>
+      </w:r>
+      <w:r>
+        <w:rPr>
+          <w:rFonts w:asciiTheme="minorHAnsi" w:hAnsiTheme="minorHAnsi" w:cstheme="minorHAnsi"/>
+          <w:color w:val="00B0F0"/>
+        </w:rPr>
+        <w:t>TimeWalk</w:t>
+      </w:r>
+      <w:proofErr w:type="spellEnd"/>
+      <w:r>
+        <w:rPr>
+          <w:rFonts w:asciiTheme="minorHAnsi" w:hAnsiTheme="minorHAnsi" w:cstheme="minorHAnsi"/>
+          <w:color w:val="000000" w:themeColor="text1"/>
+        </w:rPr>
+        <w:t xml:space="preserve">: </w:t>
+      </w:r>
+      <w:r>
+        <w:rPr>
+          <w:rFonts w:asciiTheme="minorHAnsi" w:hAnsiTheme="minorHAnsi" w:cstheme="minorHAnsi"/>
+          <w:color w:val="000000" w:themeColor="text1"/>
+        </w:rPr>
+        <w:t xml:space="preserve">This uses the two </w:t>
+      </w:r>
+      <w:proofErr w:type="spellStart"/>
+      <w:r>
+        <w:rPr>
+          <w:rFonts w:asciiTheme="minorHAnsi" w:hAnsiTheme="minorHAnsi" w:cstheme="minorHAnsi"/>
+          <w:color w:val="000000" w:themeColor="text1"/>
+        </w:rPr>
+        <w:t>timewalk</w:t>
+      </w:r>
+      <w:proofErr w:type="spellEnd"/>
+      <w:r>
+        <w:rPr>
+          <w:rFonts w:asciiTheme="minorHAnsi" w:hAnsiTheme="minorHAnsi" w:cstheme="minorHAnsi"/>
+          <w:color w:val="000000" w:themeColor="text1"/>
+        </w:rPr>
+        <w:t xml:space="preserve"> parameters per TDC channel to perform a linear time walk correction using the LE and TOT times. This linear correction has been found from literature review of the NINO chip in similar applications.</w:t>
       </w:r>
     </w:p>
     <w:p>
@@ -1506,6 +2595,8 @@
           <w:color w:val="000000" w:themeColor="text1"/>
         </w:rPr>
       </w:pPr>
+      <w:proofErr w:type="spellStart"/>
+      <w:proofErr w:type="gramStart"/>
       <w:r>
         <w:rPr>
           <w:rFonts w:asciiTheme="minorHAnsi" w:hAnsiTheme="minorHAnsi" w:cstheme="minorHAnsi"/>
@@ -1518,14 +2609,32 @@
           <w:rFonts w:asciiTheme="minorHAnsi" w:hAnsiTheme="minorHAnsi" w:cstheme="minorHAnsi"/>
           <w:color w:val="00B0F0"/>
         </w:rPr>
-        <w:t>FineProcess</w:t>
-      </w:r>
-      <w:r>
-        <w:rPr>
-          <w:rFonts w:asciiTheme="minorHAnsi" w:hAnsiTheme="minorHAnsi" w:cstheme="minorHAnsi"/>
-          <w:color w:val="000000" w:themeColor="text1"/>
-        </w:rPr>
-        <w:t>: At the moment this does nothing, but this would be a good place to add a process using other subsystem detectors to determine the best hodoscope hits.</w:t>
+        <w:t>ConstructHodoscope</w:t>
+      </w:r>
+      <w:proofErr w:type="spellEnd"/>
+      <w:proofErr w:type="gramEnd"/>
+      <w:r>
+        <w:rPr>
+          <w:rFonts w:asciiTheme="minorHAnsi" w:hAnsiTheme="minorHAnsi" w:cstheme="minorHAnsi"/>
+          <w:color w:val="000000" w:themeColor="text1"/>
+        </w:rPr>
+        <w:t xml:space="preserve">: This is called in </w:t>
+      </w:r>
+      <w:proofErr w:type="spellStart"/>
+      <w:r>
+        <w:rPr>
+          <w:rFonts w:asciiTheme="minorHAnsi" w:hAnsiTheme="minorHAnsi" w:cstheme="minorHAnsi"/>
+          <w:color w:val="000000" w:themeColor="text1"/>
+        </w:rPr>
+        <w:t>ReadDatabase</w:t>
+      </w:r>
+      <w:proofErr w:type="spellEnd"/>
+      <w:r>
+        <w:rPr>
+          <w:rFonts w:asciiTheme="minorHAnsi" w:hAnsiTheme="minorHAnsi" w:cstheme="minorHAnsi"/>
+          <w:color w:val="000000" w:themeColor="text1"/>
+        </w:rPr>
+        <w:t xml:space="preserve"> and sorts the generic detector elements into the appropriate TH ones.</w:t>
       </w:r>
     </w:p>
     <w:p>
@@ -1536,6 +2645,8 @@
           <w:color w:val="000000" w:themeColor="text1"/>
         </w:rPr>
       </w:pPr>
+      <w:proofErr w:type="spellStart"/>
+      <w:proofErr w:type="gramStart"/>
       <w:r>
         <w:rPr>
           <w:rFonts w:asciiTheme="minorHAnsi" w:hAnsiTheme="minorHAnsi" w:cstheme="minorHAnsi"/>
@@ -1548,58 +2659,23 @@
           <w:rFonts w:asciiTheme="minorHAnsi" w:hAnsiTheme="minorHAnsi" w:cstheme="minorHAnsi"/>
           <w:color w:val="00B0F0"/>
         </w:rPr>
-        <w:t>ConstructHodoscope</w:t>
-      </w:r>
-      <w:r>
-        <w:rPr>
-          <w:rFonts w:asciiTheme="minorHAnsi" w:hAnsiTheme="minorHAnsi" w:cstheme="minorHAnsi"/>
-          <w:color w:val="000000" w:themeColor="text1"/>
-        </w:rPr>
-        <w:t xml:space="preserve">: </w:t>
-      </w:r>
-      <w:r>
-        <w:rPr>
-          <w:rFonts w:asciiTheme="minorHAnsi" w:hAnsiTheme="minorHAnsi" w:cstheme="minorHAnsi"/>
-          <w:color w:val="000000" w:themeColor="text1"/>
-        </w:rPr>
-        <w:t>This is called in ReadDatabase and sorts the generic detector elements into the appropriate TH ones.</w:t>
-      </w:r>
-    </w:p>
-    <w:p>
-      <w:pPr>
-        <w:pStyle w:val="NormalWeb"/>
-        <w:rPr>
-          <w:rFonts w:asciiTheme="minorHAnsi" w:hAnsiTheme="minorHAnsi" w:cstheme="minorHAnsi"/>
-          <w:color w:val="000000" w:themeColor="text1"/>
-        </w:rPr>
-      </w:pPr>
+        <w:t>ClearEvent</w:t>
+      </w:r>
+      <w:proofErr w:type="spellEnd"/>
+      <w:proofErr w:type="gramEnd"/>
       <w:r>
         <w:rPr>
           <w:rFonts w:asciiTheme="minorHAnsi" w:hAnsiTheme="minorHAnsi" w:cstheme="minorHAnsi"/>
           <w:color w:val="00B0F0"/>
         </w:rPr>
-        <w:t>SBSTimingHodoscope:</w:t>
-      </w:r>
-      <w:r>
-        <w:rPr>
-          <w:rFonts w:asciiTheme="minorHAnsi" w:hAnsiTheme="minorHAnsi" w:cstheme="minorHAnsi"/>
-          <w:color w:val="00B0F0"/>
-        </w:rPr>
-        <w:t>ClearEvent and the destructor</w:t>
-      </w:r>
-      <w:r>
-        <w:rPr>
-          <w:rFonts w:asciiTheme="minorHAnsi" w:hAnsiTheme="minorHAnsi" w:cstheme="minorHAnsi"/>
-          <w:color w:val="000000" w:themeColor="text1"/>
-        </w:rPr>
-        <w:t xml:space="preserve">: </w:t>
-      </w:r>
-      <w:r>
-        <w:rPr>
-          <w:rFonts w:asciiTheme="minorHAnsi" w:hAnsiTheme="minorHAnsi" w:cstheme="minorHAnsi"/>
-          <w:color w:val="000000" w:themeColor="text1"/>
-        </w:rPr>
-        <w:t xml:space="preserve">The standard type of function to clear vectors </w:t>
+        <w:t xml:space="preserve"> and the destructor</w:t>
+      </w:r>
+      <w:r>
+        <w:rPr>
+          <w:rFonts w:asciiTheme="minorHAnsi" w:hAnsiTheme="minorHAnsi" w:cstheme="minorHAnsi"/>
+          <w:color w:val="000000" w:themeColor="text1"/>
+        </w:rPr>
+        <w:t xml:space="preserve">: The standard type of function to clear vectors </w:t>
       </w:r>
       <w:r>
         <w:rPr>
@@ -1613,14 +2689,42 @@
           <w:rFonts w:asciiTheme="minorHAnsi" w:hAnsiTheme="minorHAnsi" w:cstheme="minorHAnsi"/>
           <w:color w:val="000000" w:themeColor="text1"/>
         </w:rPr>
-        <w:t xml:space="preserve">per event </w:t>
-      </w:r>
-      <w:r>
-        <w:rPr>
-          <w:rFonts w:asciiTheme="minorHAnsi" w:hAnsiTheme="minorHAnsi" w:cstheme="minorHAnsi"/>
-          <w:color w:val="000000" w:themeColor="text1"/>
-        </w:rPr>
-        <w:t>and a destructor</w:t>
+        <w:t>per event</w:t>
+      </w:r>
+      <w:r>
+        <w:rPr>
+          <w:rFonts w:asciiTheme="minorHAnsi" w:hAnsiTheme="minorHAnsi" w:cstheme="minorHAnsi"/>
+          <w:color w:val="000000" w:themeColor="text1"/>
+        </w:rPr>
+        <w:t>,</w:t>
+      </w:r>
+      <w:r>
+        <w:rPr>
+          <w:rFonts w:asciiTheme="minorHAnsi" w:hAnsiTheme="minorHAnsi" w:cstheme="minorHAnsi"/>
+          <w:color w:val="000000" w:themeColor="text1"/>
+        </w:rPr>
+        <w:t xml:space="preserve"> </w:t>
+      </w:r>
+      <w:r>
+        <w:rPr>
+          <w:rFonts w:asciiTheme="minorHAnsi" w:hAnsiTheme="minorHAnsi" w:cstheme="minorHAnsi"/>
+          <w:color w:val="000000" w:themeColor="text1"/>
+        </w:rPr>
+        <w:t xml:space="preserve">and a </w:t>
+      </w:r>
+      <w:r>
+        <w:rPr>
+          <w:rFonts w:asciiTheme="minorHAnsi" w:hAnsiTheme="minorHAnsi" w:cstheme="minorHAnsi"/>
+          <w:color w:val="000000" w:themeColor="text1"/>
+        </w:rPr>
+        <w:t xml:space="preserve">standard </w:t>
+      </w:r>
+      <w:r>
+        <w:rPr>
+          <w:rFonts w:asciiTheme="minorHAnsi" w:hAnsiTheme="minorHAnsi" w:cstheme="minorHAnsi"/>
+          <w:color w:val="000000" w:themeColor="text1"/>
+        </w:rPr>
+        <w:t>destructor</w:t>
       </w:r>
       <w:r>
         <w:rPr>

</xml_diff>